<commit_message>
update script (edit role)
</commit_message>
<xml_diff>
--- a/Report/ATBMCQ-05_Report.docx
+++ b/Report/ATBMCQ-05_Report.docx
@@ -1933,6 +1933,1812 @@
         <w:br w:type="page"/>
       </w:r>
     </w:p>
+    <w:tbl>
+      <w:tblPr>
+        <w:tblStyle w:val="TableGrid"/>
+        <w:tblW w:w="10173" w:type="dxa"/>
+        <w:tblLook w:val="04A0" w:firstRow="1" w:lastRow="0" w:firstColumn="1" w:lastColumn="0" w:noHBand="0" w:noVBand="1"/>
+      </w:tblPr>
+      <w:tblGrid>
+        <w:gridCol w:w="4675"/>
+        <w:gridCol w:w="3600"/>
+        <w:gridCol w:w="990"/>
+        <w:gridCol w:w="900"/>
+        <w:gridCol w:w="8"/>
+      </w:tblGrid>
+      <w:tr>
+        <w:trPr>
+          <w:trHeight w:val="470"/>
+        </w:trPr>
+        <w:tc>
+          <w:tcPr>
+            <w:tcW w:w="10173" w:type="dxa"/>
+            <w:gridSpan w:val="5"/>
+          </w:tcPr>
+          <w:p>
+            <w:pPr>
+              <w:rPr>
+                <w:rFonts w:cs="Times New Roman"/>
+                <w:b/>
+                <w:bCs/>
+                <w:szCs w:val="26"/>
+              </w:rPr>
+            </w:pPr>
+            <w:r>
+              <w:rPr>
+                <w:rFonts w:cs="Times New Roman"/>
+                <w:b/>
+                <w:bCs/>
+                <w:szCs w:val="26"/>
+              </w:rPr>
+              <w:lastRenderedPageBreak/>
+              <w:t>Bảng phân công &amp; đánh giá hoàn thành công việc</w:t>
+            </w:r>
+          </w:p>
+        </w:tc>
+      </w:tr>
+      <w:tr>
+        <w:trPr>
+          <w:trHeight w:val="470"/>
+        </w:trPr>
+        <w:tc>
+          <w:tcPr>
+            <w:tcW w:w="10173" w:type="dxa"/>
+            <w:gridSpan w:val="5"/>
+          </w:tcPr>
+          <w:p>
+            <w:pPr>
+              <w:jc w:val="center"/>
+              <w:rPr>
+                <w:rFonts w:cs="Times New Roman"/>
+                <w:b/>
+                <w:bCs/>
+                <w:szCs w:val="26"/>
+              </w:rPr>
+            </w:pPr>
+            <w:r>
+              <w:rPr>
+                <w:rFonts w:cs="Times New Roman"/>
+                <w:b/>
+                <w:bCs/>
+                <w:szCs w:val="26"/>
+              </w:rPr>
+              <w:t>PHÂN HỆ 1</w:t>
+            </w:r>
+          </w:p>
+        </w:tc>
+      </w:tr>
+      <w:tr>
+        <w:trPr>
+          <w:gridAfter w:val="1"/>
+          <w:wAfter w:w="8" w:type="dxa"/>
+          <w:trHeight w:val="470"/>
+        </w:trPr>
+        <w:tc>
+          <w:tcPr>
+            <w:tcW w:w="4675" w:type="dxa"/>
+          </w:tcPr>
+          <w:p>
+            <w:pPr>
+              <w:rPr>
+                <w:rFonts w:cs="Times New Roman"/>
+                <w:b/>
+                <w:bCs/>
+                <w:szCs w:val="26"/>
+              </w:rPr>
+            </w:pPr>
+            <w:r>
+              <w:rPr>
+                <w:rFonts w:cs="Times New Roman"/>
+                <w:b/>
+                <w:bCs/>
+                <w:szCs w:val="26"/>
+              </w:rPr>
+              <w:t>Công việc thực hiện</w:t>
+            </w:r>
+          </w:p>
+        </w:tc>
+        <w:tc>
+          <w:tcPr>
+            <w:tcW w:w="3600" w:type="dxa"/>
+          </w:tcPr>
+          <w:p>
+            <w:pPr>
+              <w:spacing w:line="360" w:lineRule="auto"/>
+              <w:rPr>
+                <w:rFonts w:cs="Times New Roman"/>
+                <w:b/>
+                <w:bCs/>
+                <w:szCs w:val="26"/>
+              </w:rPr>
+            </w:pPr>
+            <w:r>
+              <w:rPr>
+                <w:rFonts w:cs="Times New Roman"/>
+                <w:b/>
+                <w:bCs/>
+                <w:szCs w:val="26"/>
+              </w:rPr>
+              <w:t>Người thực hiện</w:t>
+            </w:r>
+          </w:p>
+        </w:tc>
+        <w:tc>
+          <w:tcPr>
+            <w:tcW w:w="990" w:type="dxa"/>
+          </w:tcPr>
+          <w:p>
+            <w:pPr>
+              <w:rPr>
+                <w:rFonts w:cs="Times New Roman"/>
+                <w:b/>
+                <w:bCs/>
+                <w:szCs w:val="26"/>
+              </w:rPr>
+            </w:pPr>
+            <w:r>
+              <w:rPr>
+                <w:rFonts w:cs="Times New Roman"/>
+                <w:b/>
+                <w:bCs/>
+                <w:szCs w:val="26"/>
+              </w:rPr>
+              <w:t>Mức độ hoàn thành</w:t>
+            </w:r>
+          </w:p>
+        </w:tc>
+        <w:tc>
+          <w:tcPr>
+            <w:tcW w:w="900" w:type="dxa"/>
+          </w:tcPr>
+          <w:p>
+            <w:pPr>
+              <w:rPr>
+                <w:rFonts w:cs="Times New Roman"/>
+                <w:b/>
+                <w:bCs/>
+                <w:szCs w:val="26"/>
+              </w:rPr>
+            </w:pPr>
+            <w:r>
+              <w:rPr>
+                <w:rFonts w:cs="Times New Roman"/>
+                <w:b/>
+                <w:bCs/>
+                <w:szCs w:val="26"/>
+              </w:rPr>
+              <w:t>Đánh giá của nhóm</w:t>
+            </w:r>
+          </w:p>
+        </w:tc>
+      </w:tr>
+      <w:tr>
+        <w:trPr>
+          <w:gridAfter w:val="1"/>
+          <w:wAfter w:w="8" w:type="dxa"/>
+          <w:trHeight w:val="470"/>
+        </w:trPr>
+        <w:tc>
+          <w:tcPr>
+            <w:tcW w:w="4675" w:type="dxa"/>
+          </w:tcPr>
+          <w:p>
+            <w:pPr>
+              <w:pStyle w:val="ListParagraph"/>
+              <w:numPr>
+                <w:ilvl w:val="0"/>
+                <w:numId w:val="44"/>
+              </w:numPr>
+              <w:ind w:left="330"/>
+              <w:rPr>
+                <w:rFonts w:cs="Times New Roman"/>
+                <w:szCs w:val="26"/>
+              </w:rPr>
+            </w:pPr>
+            <w:r>
+              <w:rPr>
+                <w:rFonts w:cs="Times New Roman"/>
+                <w:szCs w:val="26"/>
+              </w:rPr>
+              <w:t>Tạo form chức năng</w:t>
+            </w:r>
+            <w:r>
+              <w:rPr>
+                <w:rFonts w:cs="Times New Roman"/>
+                <w:szCs w:val="26"/>
+              </w:rPr>
+              <w:t xml:space="preserve"> </w:t>
+            </w:r>
+            <w:r>
+              <w:rPr>
+                <w:rFonts w:cs="Times New Roman"/>
+                <w:b/>
+                <w:bCs/>
+                <w:szCs w:val="26"/>
+              </w:rPr>
+              <w:t>Cấp quyền, t</w:t>
+            </w:r>
+            <w:r>
+              <w:rPr>
+                <w:b/>
+                <w:bCs/>
+              </w:rPr>
+              <w:t>hu hồi quyền từ người dùng/ role</w:t>
+            </w:r>
+            <w:r>
+              <w:rPr>
+                <w:b/>
+                <w:bCs/>
+              </w:rPr>
+              <w:t>,</w:t>
+            </w:r>
+            <w:r>
+              <w:t xml:space="preserve"> </w:t>
+            </w:r>
+            <w:r>
+              <w:rPr>
+                <w:rFonts w:cs="Times New Roman"/>
+                <w:b/>
+                <w:bCs/>
+                <w:szCs w:val="26"/>
+              </w:rPr>
+              <w:t>Gán Role cho User/Role.</w:t>
+            </w:r>
+          </w:p>
+          <w:p>
+            <w:pPr>
+              <w:pStyle w:val="ListParagraph"/>
+              <w:numPr>
+                <w:ilvl w:val="0"/>
+                <w:numId w:val="44"/>
+              </w:numPr>
+              <w:ind w:left="330"/>
+              <w:rPr>
+                <w:rFonts w:cs="Times New Roman"/>
+                <w:szCs w:val="26"/>
+              </w:rPr>
+            </w:pPr>
+            <w:r>
+              <w:rPr>
+                <w:rFonts w:cs="Times New Roman"/>
+                <w:szCs w:val="26"/>
+              </w:rPr>
+              <w:t>Quay video demo.</w:t>
+            </w:r>
+          </w:p>
+        </w:tc>
+        <w:tc>
+          <w:tcPr>
+            <w:tcW w:w="3600" w:type="dxa"/>
+          </w:tcPr>
+          <w:p>
+            <w:pPr>
+              <w:jc w:val="both"/>
+              <w:rPr>
+                <w:rFonts w:cs="Times New Roman"/>
+                <w:szCs w:val="26"/>
+              </w:rPr>
+            </w:pPr>
+            <w:r>
+              <w:rPr>
+                <w:rFonts w:cs="Times New Roman"/>
+                <w:szCs w:val="26"/>
+              </w:rPr>
+              <w:t>19120416</w:t>
+            </w:r>
+            <w:r>
+              <w:rPr>
+                <w:rFonts w:cs="Times New Roman"/>
+                <w:szCs w:val="26"/>
+              </w:rPr>
+              <w:t xml:space="preserve"> </w:t>
+            </w:r>
+            <w:r>
+              <w:rPr>
+                <w:rFonts w:cs="Times New Roman"/>
+                <w:szCs w:val="26"/>
+              </w:rPr>
+              <w:t>- Nguyễn Anh Tuấn</w:t>
+            </w:r>
+          </w:p>
+        </w:tc>
+        <w:tc>
+          <w:tcPr>
+            <w:tcW w:w="990" w:type="dxa"/>
+          </w:tcPr>
+          <w:p>
+            <w:pPr>
+              <w:rPr>
+                <w:rFonts w:cs="Times New Roman"/>
+                <w:szCs w:val="26"/>
+              </w:rPr>
+            </w:pPr>
+            <w:r>
+              <w:rPr>
+                <w:rFonts w:cs="Times New Roman"/>
+                <w:szCs w:val="26"/>
+              </w:rPr>
+              <w:t>100%</w:t>
+            </w:r>
+          </w:p>
+        </w:tc>
+        <w:tc>
+          <w:tcPr>
+            <w:tcW w:w="900" w:type="dxa"/>
+          </w:tcPr>
+          <w:p>
+            <w:pPr>
+              <w:rPr>
+                <w:rFonts w:cs="Times New Roman"/>
+                <w:szCs w:val="26"/>
+              </w:rPr>
+            </w:pPr>
+            <w:r>
+              <w:rPr>
+                <w:rFonts w:cs="Times New Roman"/>
+                <w:szCs w:val="26"/>
+              </w:rPr>
+              <w:t>10/10</w:t>
+            </w:r>
+          </w:p>
+        </w:tc>
+      </w:tr>
+      <w:tr>
+        <w:trPr>
+          <w:gridAfter w:val="1"/>
+          <w:wAfter w:w="8" w:type="dxa"/>
+          <w:trHeight w:val="470"/>
+        </w:trPr>
+        <w:tc>
+          <w:tcPr>
+            <w:tcW w:w="4675" w:type="dxa"/>
+          </w:tcPr>
+          <w:p>
+            <w:pPr>
+              <w:pStyle w:val="ListParagraph"/>
+              <w:numPr>
+                <w:ilvl w:val="0"/>
+                <w:numId w:val="43"/>
+              </w:numPr>
+              <w:ind w:left="330"/>
+              <w:rPr>
+                <w:rFonts w:cs="Times New Roman"/>
+                <w:szCs w:val="26"/>
+              </w:rPr>
+            </w:pPr>
+            <w:r>
+              <w:rPr>
+                <w:rFonts w:cs="Times New Roman"/>
+                <w:szCs w:val="26"/>
+              </w:rPr>
+              <w:t xml:space="preserve">Tạo form chức năng </w:t>
+            </w:r>
+            <w:r>
+              <w:rPr>
+                <w:rFonts w:cs="Times New Roman"/>
+                <w:b/>
+                <w:bCs/>
+                <w:szCs w:val="26"/>
+              </w:rPr>
+              <w:t xml:space="preserve">Login, Main, </w:t>
+            </w:r>
+            <w:r>
+              <w:rPr>
+                <w:rFonts w:cs="Times New Roman"/>
+                <w:b/>
+                <w:bCs/>
+                <w:szCs w:val="26"/>
+              </w:rPr>
+              <w:t>Thu hồi</w:t>
+            </w:r>
+            <w:r>
+              <w:rPr>
+                <w:rFonts w:cs="Times New Roman"/>
+                <w:b/>
+                <w:bCs/>
+                <w:szCs w:val="26"/>
+              </w:rPr>
+              <w:t xml:space="preserve"> </w:t>
+            </w:r>
+            <w:r>
+              <w:rPr>
+                <w:rFonts w:cs="Times New Roman"/>
+                <w:b/>
+                <w:bCs/>
+                <w:szCs w:val="26"/>
+              </w:rPr>
+              <w:t xml:space="preserve">Role của User/Role, Gán Role cho User/Role, Kết nối Oracle Database to C#. </w:t>
+            </w:r>
+          </w:p>
+          <w:p>
+            <w:pPr>
+              <w:pStyle w:val="ListParagraph"/>
+              <w:numPr>
+                <w:ilvl w:val="0"/>
+                <w:numId w:val="43"/>
+              </w:numPr>
+              <w:ind w:left="330"/>
+              <w:rPr>
+                <w:rFonts w:cs="Times New Roman"/>
+                <w:szCs w:val="26"/>
+              </w:rPr>
+            </w:pPr>
+            <w:r>
+              <w:rPr>
+                <w:rFonts w:cs="Times New Roman"/>
+                <w:szCs w:val="26"/>
+              </w:rPr>
+              <w:t>Phân công công việc.</w:t>
+            </w:r>
+          </w:p>
+          <w:p>
+            <w:pPr>
+              <w:pStyle w:val="ListParagraph"/>
+              <w:numPr>
+                <w:ilvl w:val="0"/>
+                <w:numId w:val="43"/>
+              </w:numPr>
+              <w:ind w:left="330"/>
+              <w:rPr>
+                <w:rFonts w:cs="Times New Roman"/>
+                <w:szCs w:val="26"/>
+              </w:rPr>
+            </w:pPr>
+            <w:r>
+              <w:rPr>
+                <w:rFonts w:cs="Times New Roman"/>
+                <w:szCs w:val="26"/>
+              </w:rPr>
+              <w:t>Quay video demo.</w:t>
+            </w:r>
+          </w:p>
+        </w:tc>
+        <w:tc>
+          <w:tcPr>
+            <w:tcW w:w="3600" w:type="dxa"/>
+          </w:tcPr>
+          <w:p>
+            <w:pPr>
+              <w:jc w:val="both"/>
+              <w:rPr>
+                <w:rFonts w:cs="Times New Roman"/>
+                <w:szCs w:val="26"/>
+              </w:rPr>
+            </w:pPr>
+            <w:r>
+              <w:rPr>
+                <w:rFonts w:cs="Times New Roman"/>
+                <w:szCs w:val="26"/>
+              </w:rPr>
+              <w:t>19120481</w:t>
+            </w:r>
+            <w:r>
+              <w:rPr>
+                <w:rFonts w:cs="Times New Roman"/>
+                <w:szCs w:val="26"/>
+              </w:rPr>
+              <w:t xml:space="preserve"> </w:t>
+            </w:r>
+            <w:r>
+              <w:rPr>
+                <w:rFonts w:cs="Times New Roman"/>
+                <w:szCs w:val="26"/>
+              </w:rPr>
+              <w:t>-</w:t>
+            </w:r>
+            <w:r>
+              <w:rPr>
+                <w:rFonts w:cs="Times New Roman"/>
+                <w:szCs w:val="26"/>
+              </w:rPr>
+              <w:t xml:space="preserve"> </w:t>
+            </w:r>
+            <w:r>
+              <w:rPr>
+                <w:rFonts w:cs="Times New Roman"/>
+                <w:szCs w:val="26"/>
+              </w:rPr>
+              <w:t>Đàm Hồng Đức</w:t>
+            </w:r>
+          </w:p>
+        </w:tc>
+        <w:tc>
+          <w:tcPr>
+            <w:tcW w:w="990" w:type="dxa"/>
+          </w:tcPr>
+          <w:p>
+            <w:pPr>
+              <w:rPr>
+                <w:rFonts w:cs="Times New Roman"/>
+                <w:szCs w:val="26"/>
+              </w:rPr>
+            </w:pPr>
+            <w:r>
+              <w:rPr>
+                <w:rFonts w:cs="Times New Roman"/>
+                <w:szCs w:val="26"/>
+              </w:rPr>
+              <w:t>100%</w:t>
+            </w:r>
+          </w:p>
+        </w:tc>
+        <w:tc>
+          <w:tcPr>
+            <w:tcW w:w="900" w:type="dxa"/>
+          </w:tcPr>
+          <w:p>
+            <w:pPr>
+              <w:rPr>
+                <w:rFonts w:cs="Times New Roman"/>
+                <w:szCs w:val="26"/>
+              </w:rPr>
+            </w:pPr>
+            <w:r>
+              <w:rPr>
+                <w:rFonts w:cs="Times New Roman"/>
+                <w:szCs w:val="26"/>
+              </w:rPr>
+              <w:t>10/10</w:t>
+            </w:r>
+          </w:p>
+        </w:tc>
+      </w:tr>
+      <w:tr>
+        <w:trPr>
+          <w:gridAfter w:val="1"/>
+          <w:wAfter w:w="8" w:type="dxa"/>
+          <w:trHeight w:val="470"/>
+        </w:trPr>
+        <w:tc>
+          <w:tcPr>
+            <w:tcW w:w="4675" w:type="dxa"/>
+          </w:tcPr>
+          <w:p>
+            <w:pPr>
+              <w:pStyle w:val="ListParagraph"/>
+              <w:numPr>
+                <w:ilvl w:val="0"/>
+                <w:numId w:val="43"/>
+              </w:numPr>
+              <w:ind w:left="330"/>
+              <w:rPr>
+                <w:rFonts w:cs="Times New Roman"/>
+                <w:szCs w:val="26"/>
+              </w:rPr>
+            </w:pPr>
+            <w:r>
+              <w:rPr>
+                <w:rFonts w:cs="Times New Roman"/>
+                <w:szCs w:val="26"/>
+              </w:rPr>
+              <w:t xml:space="preserve">Tạo form chức năng </w:t>
+            </w:r>
+            <w:r>
+              <w:rPr>
+                <w:rFonts w:cs="Times New Roman"/>
+                <w:b/>
+                <w:bCs/>
+                <w:szCs w:val="26"/>
+              </w:rPr>
+              <w:t xml:space="preserve">Xem danh sách người dùng trong hệ thống, Kiểm tra quyền của </w:t>
+            </w:r>
+            <w:r>
+              <w:rPr>
+                <w:rFonts w:cs="Times New Roman"/>
+                <w:b/>
+                <w:bCs/>
+                <w:szCs w:val="26"/>
+              </w:rPr>
+              <w:t>User/Role trên các đối tượng dữ liệu</w:t>
+            </w:r>
+            <w:r>
+              <w:rPr>
+                <w:rFonts w:cs="Times New Roman"/>
+                <w:b/>
+                <w:bCs/>
+                <w:szCs w:val="26"/>
+              </w:rPr>
+              <w:t>.</w:t>
+            </w:r>
+          </w:p>
+          <w:p>
+            <w:pPr>
+              <w:pStyle w:val="ListParagraph"/>
+              <w:numPr>
+                <w:ilvl w:val="0"/>
+                <w:numId w:val="43"/>
+              </w:numPr>
+              <w:ind w:left="330"/>
+              <w:rPr>
+                <w:rFonts w:cs="Times New Roman"/>
+                <w:szCs w:val="26"/>
+              </w:rPr>
+            </w:pPr>
+            <w:r>
+              <w:rPr>
+                <w:rFonts w:cs="Times New Roman"/>
+                <w:szCs w:val="26"/>
+              </w:rPr>
+              <w:t>Quay video demo.</w:t>
+            </w:r>
+          </w:p>
+        </w:tc>
+        <w:tc>
+          <w:tcPr>
+            <w:tcW w:w="3600" w:type="dxa"/>
+          </w:tcPr>
+          <w:p>
+            <w:pPr>
+              <w:jc w:val="both"/>
+              <w:rPr>
+                <w:rFonts w:cs="Times New Roman"/>
+                <w:szCs w:val="26"/>
+              </w:rPr>
+            </w:pPr>
+            <w:r>
+              <w:rPr>
+                <w:rFonts w:cs="Times New Roman"/>
+                <w:szCs w:val="26"/>
+              </w:rPr>
+              <w:t>19120529</w:t>
+            </w:r>
+            <w:r>
+              <w:rPr>
+                <w:rFonts w:cs="Times New Roman"/>
+                <w:szCs w:val="26"/>
+              </w:rPr>
+              <w:t xml:space="preserve"> </w:t>
+            </w:r>
+            <w:r>
+              <w:rPr>
+                <w:rFonts w:cs="Times New Roman"/>
+                <w:szCs w:val="26"/>
+              </w:rPr>
+              <w:t>- Nguyễn Phước Huy</w:t>
+            </w:r>
+          </w:p>
+        </w:tc>
+        <w:tc>
+          <w:tcPr>
+            <w:tcW w:w="990" w:type="dxa"/>
+          </w:tcPr>
+          <w:p>
+            <w:pPr>
+              <w:rPr>
+                <w:rFonts w:cs="Times New Roman"/>
+                <w:szCs w:val="26"/>
+              </w:rPr>
+            </w:pPr>
+            <w:r>
+              <w:rPr>
+                <w:rFonts w:cs="Times New Roman"/>
+                <w:szCs w:val="26"/>
+              </w:rPr>
+              <w:t>100%</w:t>
+            </w:r>
+          </w:p>
+        </w:tc>
+        <w:tc>
+          <w:tcPr>
+            <w:tcW w:w="900" w:type="dxa"/>
+          </w:tcPr>
+          <w:p>
+            <w:pPr>
+              <w:rPr>
+                <w:rFonts w:cs="Times New Roman"/>
+                <w:szCs w:val="26"/>
+              </w:rPr>
+            </w:pPr>
+            <w:r>
+              <w:rPr>
+                <w:rFonts w:cs="Times New Roman"/>
+                <w:szCs w:val="26"/>
+              </w:rPr>
+              <w:t>10/10</w:t>
+            </w:r>
+          </w:p>
+        </w:tc>
+      </w:tr>
+      <w:tr>
+        <w:trPr>
+          <w:gridAfter w:val="1"/>
+          <w:wAfter w:w="8" w:type="dxa"/>
+          <w:trHeight w:val="470"/>
+        </w:trPr>
+        <w:tc>
+          <w:tcPr>
+            <w:tcW w:w="4675" w:type="dxa"/>
+          </w:tcPr>
+          <w:p>
+            <w:pPr>
+              <w:pStyle w:val="ListParagraph"/>
+              <w:numPr>
+                <w:ilvl w:val="0"/>
+                <w:numId w:val="42"/>
+              </w:numPr>
+              <w:ind w:left="330"/>
+              <w:rPr>
+                <w:rFonts w:cs="Times New Roman"/>
+                <w:szCs w:val="26"/>
+              </w:rPr>
+            </w:pPr>
+            <w:r>
+              <w:rPr>
+                <w:rFonts w:cs="Times New Roman"/>
+                <w:szCs w:val="26"/>
+              </w:rPr>
+              <w:t xml:space="preserve">Tạo form chức năng </w:t>
+            </w:r>
+            <w:r>
+              <w:rPr>
+                <w:rFonts w:cs="Times New Roman"/>
+                <w:b/>
+                <w:bCs/>
+                <w:szCs w:val="26"/>
+              </w:rPr>
+              <w:t>Tạo mới, xóa, hiệu chỉn</w:t>
+            </w:r>
+            <w:r>
+              <w:rPr>
+                <w:rFonts w:cs="Times New Roman"/>
+                <w:b/>
+                <w:bCs/>
+                <w:szCs w:val="26"/>
+              </w:rPr>
+              <w:t>h</w:t>
+            </w:r>
+            <w:r>
+              <w:rPr>
+                <w:rFonts w:cs="Times New Roman"/>
+                <w:b/>
+                <w:bCs/>
+                <w:szCs w:val="26"/>
+              </w:rPr>
+              <w:t xml:space="preserve"> user</w:t>
+            </w:r>
+            <w:r>
+              <w:rPr>
+                <w:rFonts w:cs="Times New Roman"/>
+                <w:b/>
+                <w:bCs/>
+                <w:szCs w:val="26"/>
+              </w:rPr>
+              <w:t xml:space="preserve">; Tạo, xoá </w:t>
+            </w:r>
+            <w:r>
+              <w:rPr>
+                <w:rFonts w:cs="Times New Roman"/>
+                <w:b/>
+                <w:bCs/>
+                <w:szCs w:val="26"/>
+              </w:rPr>
+              <w:t>role.</w:t>
+            </w:r>
+          </w:p>
+          <w:p>
+            <w:pPr>
+              <w:pStyle w:val="ListParagraph"/>
+              <w:numPr>
+                <w:ilvl w:val="0"/>
+                <w:numId w:val="42"/>
+              </w:numPr>
+              <w:ind w:left="330"/>
+              <w:rPr>
+                <w:rFonts w:cs="Times New Roman"/>
+                <w:szCs w:val="26"/>
+              </w:rPr>
+            </w:pPr>
+            <w:r>
+              <w:rPr>
+                <w:rFonts w:cs="Times New Roman"/>
+                <w:szCs w:val="26"/>
+              </w:rPr>
+              <w:t>Làm báo cáo.</w:t>
+            </w:r>
+          </w:p>
+          <w:p>
+            <w:pPr>
+              <w:pStyle w:val="ListParagraph"/>
+              <w:numPr>
+                <w:ilvl w:val="0"/>
+                <w:numId w:val="42"/>
+              </w:numPr>
+              <w:ind w:left="330"/>
+              <w:rPr>
+                <w:rFonts w:cs="Times New Roman"/>
+                <w:szCs w:val="26"/>
+              </w:rPr>
+            </w:pPr>
+            <w:r>
+              <w:rPr>
+                <w:rFonts w:cs="Times New Roman"/>
+                <w:szCs w:val="26"/>
+              </w:rPr>
+              <w:t>Quay video demo.</w:t>
+            </w:r>
+          </w:p>
+        </w:tc>
+        <w:tc>
+          <w:tcPr>
+            <w:tcW w:w="3600" w:type="dxa"/>
+          </w:tcPr>
+          <w:p>
+            <w:pPr>
+              <w:jc w:val="both"/>
+              <w:rPr>
+                <w:rFonts w:cs="Times New Roman"/>
+                <w:szCs w:val="26"/>
+              </w:rPr>
+            </w:pPr>
+            <w:r>
+              <w:rPr>
+                <w:rFonts w:cs="Times New Roman"/>
+                <w:szCs w:val="26"/>
+              </w:rPr>
+              <w:t>19120583- Lê Thái Bình Minh</w:t>
+            </w:r>
+          </w:p>
+        </w:tc>
+        <w:tc>
+          <w:tcPr>
+            <w:tcW w:w="990" w:type="dxa"/>
+          </w:tcPr>
+          <w:p>
+            <w:pPr>
+              <w:rPr>
+                <w:rFonts w:cs="Times New Roman"/>
+                <w:szCs w:val="26"/>
+              </w:rPr>
+            </w:pPr>
+            <w:r>
+              <w:rPr>
+                <w:rFonts w:cs="Times New Roman"/>
+                <w:szCs w:val="26"/>
+              </w:rPr>
+              <w:t>100%</w:t>
+            </w:r>
+          </w:p>
+        </w:tc>
+        <w:tc>
+          <w:tcPr>
+            <w:tcW w:w="900" w:type="dxa"/>
+          </w:tcPr>
+          <w:p>
+            <w:pPr>
+              <w:rPr>
+                <w:rFonts w:cs="Times New Roman"/>
+                <w:szCs w:val="26"/>
+              </w:rPr>
+            </w:pPr>
+            <w:r>
+              <w:rPr>
+                <w:rFonts w:cs="Times New Roman"/>
+                <w:szCs w:val="26"/>
+              </w:rPr>
+              <w:t>10/10</w:t>
+            </w:r>
+          </w:p>
+        </w:tc>
+      </w:tr>
+    </w:tbl>
+    <w:p>
+      <w:pPr>
+        <w:spacing w:after="160" w:line="259" w:lineRule="auto"/>
+        <w:rPr>
+          <w:rFonts w:cs="Times New Roman"/>
+        </w:rPr>
+      </w:pPr>
+      <w:r>
+        <w:rPr>
+          <w:rFonts w:cs="Times New Roman"/>
+        </w:rPr>
+        <w:br w:type="page"/>
+      </w:r>
+      <w:r>
+        <w:rPr>
+          <w:rFonts w:cs="Times New Roman"/>
+        </w:rPr>
+        <w:lastRenderedPageBreak/>
+        <w:br w:type="page"/>
+      </w:r>
+    </w:p>
+    <w:tbl>
+      <w:tblPr>
+        <w:tblStyle w:val="TableGrid"/>
+        <w:tblW w:w="10173" w:type="dxa"/>
+        <w:tblLook w:val="04A0" w:firstRow="1" w:lastRow="0" w:firstColumn="1" w:lastColumn="0" w:noHBand="0" w:noVBand="1"/>
+      </w:tblPr>
+      <w:tblGrid>
+        <w:gridCol w:w="4675"/>
+        <w:gridCol w:w="3600"/>
+        <w:gridCol w:w="990"/>
+        <w:gridCol w:w="900"/>
+        <w:gridCol w:w="8"/>
+      </w:tblGrid>
+      <w:tr>
+        <w:trPr>
+          <w:trHeight w:val="470"/>
+        </w:trPr>
+        <w:tc>
+          <w:tcPr>
+            <w:tcW w:w="10173" w:type="dxa"/>
+            <w:gridSpan w:val="5"/>
+          </w:tcPr>
+          <w:p>
+            <w:pPr>
+              <w:jc w:val="center"/>
+              <w:rPr>
+                <w:rFonts w:cs="Times New Roman"/>
+                <w:b/>
+                <w:bCs/>
+                <w:szCs w:val="26"/>
+              </w:rPr>
+            </w:pPr>
+            <w:r>
+              <w:rPr>
+                <w:rFonts w:cs="Times New Roman"/>
+                <w:b/>
+                <w:bCs/>
+                <w:szCs w:val="26"/>
+              </w:rPr>
+              <w:lastRenderedPageBreak/>
+              <w:t xml:space="preserve">PHÂN HỆ </w:t>
+            </w:r>
+            <w:r>
+              <w:rPr>
+                <w:rFonts w:cs="Times New Roman"/>
+                <w:b/>
+                <w:bCs/>
+                <w:szCs w:val="26"/>
+              </w:rPr>
+              <w:t>2</w:t>
+            </w:r>
+          </w:p>
+        </w:tc>
+      </w:tr>
+      <w:tr>
+        <w:trPr>
+          <w:gridAfter w:val="1"/>
+          <w:wAfter w:w="8" w:type="dxa"/>
+          <w:trHeight w:val="470"/>
+        </w:trPr>
+        <w:tc>
+          <w:tcPr>
+            <w:tcW w:w="4675" w:type="dxa"/>
+          </w:tcPr>
+          <w:p>
+            <w:pPr>
+              <w:rPr>
+                <w:rFonts w:cs="Times New Roman"/>
+                <w:b/>
+                <w:bCs/>
+                <w:szCs w:val="26"/>
+              </w:rPr>
+            </w:pPr>
+            <w:r>
+              <w:rPr>
+                <w:rFonts w:cs="Times New Roman"/>
+                <w:b/>
+                <w:bCs/>
+                <w:szCs w:val="26"/>
+              </w:rPr>
+              <w:t>Công việc thực hiện</w:t>
+            </w:r>
+          </w:p>
+        </w:tc>
+        <w:tc>
+          <w:tcPr>
+            <w:tcW w:w="3600" w:type="dxa"/>
+          </w:tcPr>
+          <w:p>
+            <w:pPr>
+              <w:spacing w:line="360" w:lineRule="auto"/>
+              <w:rPr>
+                <w:rFonts w:cs="Times New Roman"/>
+                <w:b/>
+                <w:bCs/>
+                <w:szCs w:val="26"/>
+              </w:rPr>
+            </w:pPr>
+            <w:r>
+              <w:rPr>
+                <w:rFonts w:cs="Times New Roman"/>
+                <w:b/>
+                <w:bCs/>
+                <w:szCs w:val="26"/>
+              </w:rPr>
+              <w:t>Người thực hiện</w:t>
+            </w:r>
+          </w:p>
+        </w:tc>
+        <w:tc>
+          <w:tcPr>
+            <w:tcW w:w="990" w:type="dxa"/>
+          </w:tcPr>
+          <w:p>
+            <w:pPr>
+              <w:rPr>
+                <w:rFonts w:cs="Times New Roman"/>
+                <w:b/>
+                <w:bCs/>
+                <w:szCs w:val="26"/>
+              </w:rPr>
+            </w:pPr>
+            <w:r>
+              <w:rPr>
+                <w:rFonts w:cs="Times New Roman"/>
+                <w:b/>
+                <w:bCs/>
+                <w:szCs w:val="26"/>
+              </w:rPr>
+              <w:t>Mức độ hoàn thành</w:t>
+            </w:r>
+          </w:p>
+        </w:tc>
+        <w:tc>
+          <w:tcPr>
+            <w:tcW w:w="900" w:type="dxa"/>
+          </w:tcPr>
+          <w:p>
+            <w:pPr>
+              <w:rPr>
+                <w:rFonts w:cs="Times New Roman"/>
+                <w:b/>
+                <w:bCs/>
+                <w:szCs w:val="26"/>
+              </w:rPr>
+            </w:pPr>
+            <w:r>
+              <w:rPr>
+                <w:rFonts w:cs="Times New Roman"/>
+                <w:b/>
+                <w:bCs/>
+                <w:szCs w:val="26"/>
+              </w:rPr>
+              <w:t>Đánh giá của nhóm</w:t>
+            </w:r>
+          </w:p>
+        </w:tc>
+      </w:tr>
+      <w:tr>
+        <w:trPr>
+          <w:gridAfter w:val="1"/>
+          <w:wAfter w:w="8" w:type="dxa"/>
+          <w:trHeight w:val="470"/>
+        </w:trPr>
+        <w:tc>
+          <w:tcPr>
+            <w:tcW w:w="4675" w:type="dxa"/>
+          </w:tcPr>
+          <w:p>
+            <w:pPr>
+              <w:pStyle w:val="ListParagraph"/>
+              <w:numPr>
+                <w:ilvl w:val="0"/>
+                <w:numId w:val="44"/>
+              </w:numPr>
+              <w:ind w:left="330"/>
+              <w:rPr>
+                <w:rFonts w:cs="Times New Roman"/>
+                <w:szCs w:val="26"/>
+              </w:rPr>
+            </w:pPr>
+            <w:r>
+              <w:rPr>
+                <w:rFonts w:cs="Times New Roman"/>
+                <w:szCs w:val="26"/>
+              </w:rPr>
+              <w:t>Tạo form chức năng</w:t>
+            </w:r>
+            <w:r>
+              <w:rPr>
+                <w:rFonts w:cs="Times New Roman"/>
+                <w:szCs w:val="26"/>
+              </w:rPr>
+              <w:t xml:space="preserve"> </w:t>
+            </w:r>
+            <w:r>
+              <w:rPr>
+                <w:rFonts w:cs="Times New Roman"/>
+                <w:b/>
+                <w:bCs/>
+                <w:szCs w:val="26"/>
+              </w:rPr>
+              <w:t>Cấp quyền, t</w:t>
+            </w:r>
+            <w:r>
+              <w:rPr>
+                <w:b/>
+                <w:bCs/>
+              </w:rPr>
+              <w:t>hu hồi quyền từ người dùng/ role</w:t>
+            </w:r>
+            <w:r>
+              <w:rPr>
+                <w:b/>
+                <w:bCs/>
+              </w:rPr>
+              <w:t>,</w:t>
+            </w:r>
+            <w:r>
+              <w:t xml:space="preserve"> </w:t>
+            </w:r>
+            <w:r>
+              <w:rPr>
+                <w:rFonts w:cs="Times New Roman"/>
+                <w:b/>
+                <w:bCs/>
+                <w:szCs w:val="26"/>
+              </w:rPr>
+              <w:t>Gán Role cho User/Role.</w:t>
+            </w:r>
+          </w:p>
+          <w:p>
+            <w:pPr>
+              <w:pStyle w:val="ListParagraph"/>
+              <w:numPr>
+                <w:ilvl w:val="0"/>
+                <w:numId w:val="44"/>
+              </w:numPr>
+              <w:ind w:left="330"/>
+              <w:rPr>
+                <w:rFonts w:cs="Times New Roman"/>
+                <w:szCs w:val="26"/>
+              </w:rPr>
+            </w:pPr>
+            <w:r>
+              <w:rPr>
+                <w:rFonts w:cs="Times New Roman"/>
+                <w:szCs w:val="26"/>
+              </w:rPr>
+              <w:t>Quay video demo.</w:t>
+            </w:r>
+          </w:p>
+        </w:tc>
+        <w:tc>
+          <w:tcPr>
+            <w:tcW w:w="3600" w:type="dxa"/>
+          </w:tcPr>
+          <w:p>
+            <w:pPr>
+              <w:jc w:val="both"/>
+              <w:rPr>
+                <w:rFonts w:cs="Times New Roman"/>
+                <w:szCs w:val="26"/>
+              </w:rPr>
+            </w:pPr>
+            <w:r>
+              <w:rPr>
+                <w:rFonts w:cs="Times New Roman"/>
+                <w:szCs w:val="26"/>
+              </w:rPr>
+              <w:t>19120416</w:t>
+            </w:r>
+            <w:r>
+              <w:rPr>
+                <w:rFonts w:cs="Times New Roman"/>
+                <w:szCs w:val="26"/>
+              </w:rPr>
+              <w:t xml:space="preserve"> </w:t>
+            </w:r>
+            <w:r>
+              <w:rPr>
+                <w:rFonts w:cs="Times New Roman"/>
+                <w:szCs w:val="26"/>
+              </w:rPr>
+              <w:t>- Nguyễn Anh Tuấn</w:t>
+            </w:r>
+          </w:p>
+        </w:tc>
+        <w:tc>
+          <w:tcPr>
+            <w:tcW w:w="990" w:type="dxa"/>
+          </w:tcPr>
+          <w:p>
+            <w:pPr>
+              <w:rPr>
+                <w:rFonts w:cs="Times New Roman"/>
+                <w:szCs w:val="26"/>
+              </w:rPr>
+            </w:pPr>
+            <w:r>
+              <w:rPr>
+                <w:rFonts w:cs="Times New Roman"/>
+                <w:szCs w:val="26"/>
+              </w:rPr>
+              <w:t>100%</w:t>
+            </w:r>
+          </w:p>
+        </w:tc>
+        <w:tc>
+          <w:tcPr>
+            <w:tcW w:w="900" w:type="dxa"/>
+          </w:tcPr>
+          <w:p>
+            <w:pPr>
+              <w:rPr>
+                <w:rFonts w:cs="Times New Roman"/>
+                <w:szCs w:val="26"/>
+              </w:rPr>
+            </w:pPr>
+            <w:r>
+              <w:rPr>
+                <w:rFonts w:cs="Times New Roman"/>
+                <w:szCs w:val="26"/>
+              </w:rPr>
+              <w:t>10/10</w:t>
+            </w:r>
+          </w:p>
+        </w:tc>
+      </w:tr>
+      <w:tr>
+        <w:trPr>
+          <w:gridAfter w:val="1"/>
+          <w:wAfter w:w="8" w:type="dxa"/>
+          <w:trHeight w:val="470"/>
+        </w:trPr>
+        <w:tc>
+          <w:tcPr>
+            <w:tcW w:w="4675" w:type="dxa"/>
+          </w:tcPr>
+          <w:p>
+            <w:pPr>
+              <w:pStyle w:val="ListParagraph"/>
+              <w:numPr>
+                <w:ilvl w:val="0"/>
+                <w:numId w:val="43"/>
+              </w:numPr>
+              <w:ind w:left="330"/>
+              <w:rPr>
+                <w:rFonts w:cs="Times New Roman"/>
+                <w:szCs w:val="26"/>
+              </w:rPr>
+            </w:pPr>
+            <w:r>
+              <w:rPr>
+                <w:rFonts w:cs="Times New Roman"/>
+                <w:szCs w:val="26"/>
+              </w:rPr>
+              <w:t xml:space="preserve">Tạo form chức năng </w:t>
+            </w:r>
+            <w:r>
+              <w:rPr>
+                <w:rFonts w:cs="Times New Roman"/>
+                <w:b/>
+                <w:bCs/>
+                <w:szCs w:val="26"/>
+              </w:rPr>
+              <w:t xml:space="preserve">Login, Main, </w:t>
+            </w:r>
+            <w:r>
+              <w:rPr>
+                <w:rFonts w:cs="Times New Roman"/>
+                <w:b/>
+                <w:bCs/>
+                <w:szCs w:val="26"/>
+              </w:rPr>
+              <w:t>Thu hồi</w:t>
+            </w:r>
+            <w:r>
+              <w:rPr>
+                <w:rFonts w:cs="Times New Roman"/>
+                <w:b/>
+                <w:bCs/>
+                <w:szCs w:val="26"/>
+              </w:rPr>
+              <w:t xml:space="preserve"> </w:t>
+            </w:r>
+            <w:r>
+              <w:rPr>
+                <w:rFonts w:cs="Times New Roman"/>
+                <w:b/>
+                <w:bCs/>
+                <w:szCs w:val="26"/>
+              </w:rPr>
+              <w:t xml:space="preserve">Role của User/Role, Gán Role cho User/Role, Kết nối Oracle Database to C#. </w:t>
+            </w:r>
+          </w:p>
+          <w:p>
+            <w:pPr>
+              <w:pStyle w:val="ListParagraph"/>
+              <w:numPr>
+                <w:ilvl w:val="0"/>
+                <w:numId w:val="43"/>
+              </w:numPr>
+              <w:ind w:left="330"/>
+              <w:rPr>
+                <w:rFonts w:cs="Times New Roman"/>
+                <w:szCs w:val="26"/>
+              </w:rPr>
+            </w:pPr>
+            <w:r>
+              <w:rPr>
+                <w:rFonts w:cs="Times New Roman"/>
+                <w:szCs w:val="26"/>
+              </w:rPr>
+              <w:t>Phân công công việc.</w:t>
+            </w:r>
+          </w:p>
+          <w:p>
+            <w:pPr>
+              <w:pStyle w:val="ListParagraph"/>
+              <w:numPr>
+                <w:ilvl w:val="0"/>
+                <w:numId w:val="43"/>
+              </w:numPr>
+              <w:ind w:left="330"/>
+              <w:rPr>
+                <w:rFonts w:cs="Times New Roman"/>
+                <w:szCs w:val="26"/>
+              </w:rPr>
+            </w:pPr>
+            <w:r>
+              <w:rPr>
+                <w:rFonts w:cs="Times New Roman"/>
+                <w:szCs w:val="26"/>
+              </w:rPr>
+              <w:t>Quay video demo.</w:t>
+            </w:r>
+          </w:p>
+        </w:tc>
+        <w:tc>
+          <w:tcPr>
+            <w:tcW w:w="3600" w:type="dxa"/>
+          </w:tcPr>
+          <w:p>
+            <w:pPr>
+              <w:jc w:val="both"/>
+              <w:rPr>
+                <w:rFonts w:cs="Times New Roman"/>
+                <w:szCs w:val="26"/>
+              </w:rPr>
+            </w:pPr>
+            <w:r>
+              <w:rPr>
+                <w:rFonts w:cs="Times New Roman"/>
+                <w:szCs w:val="26"/>
+              </w:rPr>
+              <w:t>19120481</w:t>
+            </w:r>
+            <w:r>
+              <w:rPr>
+                <w:rFonts w:cs="Times New Roman"/>
+                <w:szCs w:val="26"/>
+              </w:rPr>
+              <w:t xml:space="preserve"> </w:t>
+            </w:r>
+            <w:r>
+              <w:rPr>
+                <w:rFonts w:cs="Times New Roman"/>
+                <w:szCs w:val="26"/>
+              </w:rPr>
+              <w:t>-</w:t>
+            </w:r>
+            <w:r>
+              <w:rPr>
+                <w:rFonts w:cs="Times New Roman"/>
+                <w:szCs w:val="26"/>
+              </w:rPr>
+              <w:t xml:space="preserve"> </w:t>
+            </w:r>
+            <w:r>
+              <w:rPr>
+                <w:rFonts w:cs="Times New Roman"/>
+                <w:szCs w:val="26"/>
+              </w:rPr>
+              <w:t>Đàm Hồng Đức</w:t>
+            </w:r>
+          </w:p>
+        </w:tc>
+        <w:tc>
+          <w:tcPr>
+            <w:tcW w:w="990" w:type="dxa"/>
+          </w:tcPr>
+          <w:p>
+            <w:pPr>
+              <w:rPr>
+                <w:rFonts w:cs="Times New Roman"/>
+                <w:szCs w:val="26"/>
+              </w:rPr>
+            </w:pPr>
+            <w:r>
+              <w:rPr>
+                <w:rFonts w:cs="Times New Roman"/>
+                <w:szCs w:val="26"/>
+              </w:rPr>
+              <w:t>100%</w:t>
+            </w:r>
+          </w:p>
+        </w:tc>
+        <w:tc>
+          <w:tcPr>
+            <w:tcW w:w="900" w:type="dxa"/>
+          </w:tcPr>
+          <w:p>
+            <w:pPr>
+              <w:rPr>
+                <w:rFonts w:cs="Times New Roman"/>
+                <w:szCs w:val="26"/>
+              </w:rPr>
+            </w:pPr>
+            <w:r>
+              <w:rPr>
+                <w:rFonts w:cs="Times New Roman"/>
+                <w:szCs w:val="26"/>
+              </w:rPr>
+              <w:t>10/10</w:t>
+            </w:r>
+          </w:p>
+        </w:tc>
+      </w:tr>
+      <w:tr>
+        <w:trPr>
+          <w:gridAfter w:val="1"/>
+          <w:wAfter w:w="8" w:type="dxa"/>
+          <w:trHeight w:val="470"/>
+        </w:trPr>
+        <w:tc>
+          <w:tcPr>
+            <w:tcW w:w="4675" w:type="dxa"/>
+          </w:tcPr>
+          <w:p>
+            <w:pPr>
+              <w:pStyle w:val="ListParagraph"/>
+              <w:numPr>
+                <w:ilvl w:val="0"/>
+                <w:numId w:val="43"/>
+              </w:numPr>
+              <w:ind w:left="330"/>
+              <w:rPr>
+                <w:rFonts w:cs="Times New Roman"/>
+                <w:szCs w:val="26"/>
+              </w:rPr>
+            </w:pPr>
+            <w:r>
+              <w:rPr>
+                <w:rFonts w:cs="Times New Roman"/>
+                <w:szCs w:val="26"/>
+              </w:rPr>
+              <w:t xml:space="preserve">Tạo form chức năng </w:t>
+            </w:r>
+            <w:r>
+              <w:rPr>
+                <w:rFonts w:cs="Times New Roman"/>
+                <w:b/>
+                <w:bCs/>
+                <w:szCs w:val="26"/>
+              </w:rPr>
+              <w:t xml:space="preserve">Xem danh sách người dùng trong hệ thống, Kiểm tra quyền của </w:t>
+            </w:r>
+            <w:r>
+              <w:rPr>
+                <w:rFonts w:cs="Times New Roman"/>
+                <w:b/>
+                <w:bCs/>
+                <w:szCs w:val="26"/>
+              </w:rPr>
+              <w:t>User/Role trên các đối tượng dữ liệu</w:t>
+            </w:r>
+            <w:r>
+              <w:rPr>
+                <w:rFonts w:cs="Times New Roman"/>
+                <w:b/>
+                <w:bCs/>
+                <w:szCs w:val="26"/>
+              </w:rPr>
+              <w:t>.</w:t>
+            </w:r>
+          </w:p>
+          <w:p>
+            <w:pPr>
+              <w:pStyle w:val="ListParagraph"/>
+              <w:numPr>
+                <w:ilvl w:val="0"/>
+                <w:numId w:val="43"/>
+              </w:numPr>
+              <w:ind w:left="330"/>
+              <w:rPr>
+                <w:rFonts w:cs="Times New Roman"/>
+                <w:szCs w:val="26"/>
+              </w:rPr>
+            </w:pPr>
+            <w:r>
+              <w:rPr>
+                <w:rFonts w:cs="Times New Roman"/>
+                <w:szCs w:val="26"/>
+              </w:rPr>
+              <w:t>Quay video demo.</w:t>
+            </w:r>
+          </w:p>
+        </w:tc>
+        <w:tc>
+          <w:tcPr>
+            <w:tcW w:w="3600" w:type="dxa"/>
+          </w:tcPr>
+          <w:p>
+            <w:pPr>
+              <w:jc w:val="both"/>
+              <w:rPr>
+                <w:rFonts w:cs="Times New Roman"/>
+                <w:szCs w:val="26"/>
+              </w:rPr>
+            </w:pPr>
+            <w:r>
+              <w:rPr>
+                <w:rFonts w:cs="Times New Roman"/>
+                <w:szCs w:val="26"/>
+              </w:rPr>
+              <w:t>19120529</w:t>
+            </w:r>
+            <w:r>
+              <w:rPr>
+                <w:rFonts w:cs="Times New Roman"/>
+                <w:szCs w:val="26"/>
+              </w:rPr>
+              <w:t xml:space="preserve"> </w:t>
+            </w:r>
+            <w:r>
+              <w:rPr>
+                <w:rFonts w:cs="Times New Roman"/>
+                <w:szCs w:val="26"/>
+              </w:rPr>
+              <w:t>- Nguyễn Phước Huy</w:t>
+            </w:r>
+          </w:p>
+        </w:tc>
+        <w:tc>
+          <w:tcPr>
+            <w:tcW w:w="990" w:type="dxa"/>
+          </w:tcPr>
+          <w:p>
+            <w:pPr>
+              <w:rPr>
+                <w:rFonts w:cs="Times New Roman"/>
+                <w:szCs w:val="26"/>
+              </w:rPr>
+            </w:pPr>
+            <w:r>
+              <w:rPr>
+                <w:rFonts w:cs="Times New Roman"/>
+                <w:szCs w:val="26"/>
+              </w:rPr>
+              <w:t>100%</w:t>
+            </w:r>
+          </w:p>
+        </w:tc>
+        <w:tc>
+          <w:tcPr>
+            <w:tcW w:w="900" w:type="dxa"/>
+          </w:tcPr>
+          <w:p>
+            <w:pPr>
+              <w:rPr>
+                <w:rFonts w:cs="Times New Roman"/>
+                <w:szCs w:val="26"/>
+              </w:rPr>
+            </w:pPr>
+            <w:r>
+              <w:rPr>
+                <w:rFonts w:cs="Times New Roman"/>
+                <w:szCs w:val="26"/>
+              </w:rPr>
+              <w:t>10/10</w:t>
+            </w:r>
+          </w:p>
+        </w:tc>
+      </w:tr>
+      <w:tr>
+        <w:trPr>
+          <w:gridAfter w:val="1"/>
+          <w:wAfter w:w="8" w:type="dxa"/>
+          <w:trHeight w:val="470"/>
+        </w:trPr>
+        <w:tc>
+          <w:tcPr>
+            <w:tcW w:w="4675" w:type="dxa"/>
+          </w:tcPr>
+          <w:p>
+            <w:pPr>
+              <w:pStyle w:val="ListParagraph"/>
+              <w:numPr>
+                <w:ilvl w:val="0"/>
+                <w:numId w:val="42"/>
+              </w:numPr>
+              <w:ind w:left="330"/>
+              <w:rPr>
+                <w:rFonts w:cs="Times New Roman"/>
+                <w:szCs w:val="26"/>
+              </w:rPr>
+            </w:pPr>
+            <w:r>
+              <w:rPr>
+                <w:rFonts w:cs="Times New Roman"/>
+                <w:szCs w:val="26"/>
+              </w:rPr>
+              <w:t xml:space="preserve">Tạo form chức năng </w:t>
+            </w:r>
+            <w:r>
+              <w:rPr>
+                <w:rFonts w:cs="Times New Roman"/>
+                <w:b/>
+                <w:bCs/>
+                <w:szCs w:val="26"/>
+              </w:rPr>
+              <w:t>Tạo mới, xóa, hiệu chỉn</w:t>
+            </w:r>
+            <w:r>
+              <w:rPr>
+                <w:rFonts w:cs="Times New Roman"/>
+                <w:b/>
+                <w:bCs/>
+                <w:szCs w:val="26"/>
+              </w:rPr>
+              <w:t>h</w:t>
+            </w:r>
+            <w:r>
+              <w:rPr>
+                <w:rFonts w:cs="Times New Roman"/>
+                <w:b/>
+                <w:bCs/>
+                <w:szCs w:val="26"/>
+              </w:rPr>
+              <w:t xml:space="preserve"> user</w:t>
+            </w:r>
+            <w:r>
+              <w:rPr>
+                <w:rFonts w:cs="Times New Roman"/>
+                <w:b/>
+                <w:bCs/>
+                <w:szCs w:val="26"/>
+              </w:rPr>
+              <w:t xml:space="preserve">; Tạo, xoá </w:t>
+            </w:r>
+            <w:r>
+              <w:rPr>
+                <w:rFonts w:cs="Times New Roman"/>
+                <w:b/>
+                <w:bCs/>
+                <w:szCs w:val="26"/>
+              </w:rPr>
+              <w:t>role.</w:t>
+            </w:r>
+          </w:p>
+          <w:p>
+            <w:pPr>
+              <w:pStyle w:val="ListParagraph"/>
+              <w:numPr>
+                <w:ilvl w:val="0"/>
+                <w:numId w:val="42"/>
+              </w:numPr>
+              <w:ind w:left="330"/>
+              <w:rPr>
+                <w:rFonts w:cs="Times New Roman"/>
+                <w:szCs w:val="26"/>
+              </w:rPr>
+            </w:pPr>
+            <w:r>
+              <w:rPr>
+                <w:rFonts w:cs="Times New Roman"/>
+                <w:szCs w:val="26"/>
+              </w:rPr>
+              <w:t>Làm báo cáo.</w:t>
+            </w:r>
+          </w:p>
+          <w:p>
+            <w:pPr>
+              <w:pStyle w:val="ListParagraph"/>
+              <w:numPr>
+                <w:ilvl w:val="0"/>
+                <w:numId w:val="42"/>
+              </w:numPr>
+              <w:ind w:left="330"/>
+              <w:rPr>
+                <w:rFonts w:cs="Times New Roman"/>
+                <w:szCs w:val="26"/>
+              </w:rPr>
+            </w:pPr>
+            <w:r>
+              <w:rPr>
+                <w:rFonts w:cs="Times New Roman"/>
+                <w:szCs w:val="26"/>
+              </w:rPr>
+              <w:t>Quay video demo.</w:t>
+            </w:r>
+          </w:p>
+        </w:tc>
+        <w:tc>
+          <w:tcPr>
+            <w:tcW w:w="3600" w:type="dxa"/>
+          </w:tcPr>
+          <w:p>
+            <w:pPr>
+              <w:jc w:val="both"/>
+              <w:rPr>
+                <w:rFonts w:cs="Times New Roman"/>
+                <w:szCs w:val="26"/>
+              </w:rPr>
+            </w:pPr>
+            <w:r>
+              <w:rPr>
+                <w:rFonts w:cs="Times New Roman"/>
+                <w:szCs w:val="26"/>
+              </w:rPr>
+              <w:t>19120583- Lê Thái Bình Minh</w:t>
+            </w:r>
+          </w:p>
+        </w:tc>
+        <w:tc>
+          <w:tcPr>
+            <w:tcW w:w="990" w:type="dxa"/>
+          </w:tcPr>
+          <w:p>
+            <w:pPr>
+              <w:rPr>
+                <w:rFonts w:cs="Times New Roman"/>
+                <w:szCs w:val="26"/>
+              </w:rPr>
+            </w:pPr>
+            <w:r>
+              <w:rPr>
+                <w:rFonts w:cs="Times New Roman"/>
+                <w:szCs w:val="26"/>
+              </w:rPr>
+              <w:t>100%</w:t>
+            </w:r>
+          </w:p>
+        </w:tc>
+        <w:tc>
+          <w:tcPr>
+            <w:tcW w:w="900" w:type="dxa"/>
+          </w:tcPr>
+          <w:p>
+            <w:pPr>
+              <w:rPr>
+                <w:rFonts w:cs="Times New Roman"/>
+                <w:szCs w:val="26"/>
+              </w:rPr>
+            </w:pPr>
+            <w:r>
+              <w:rPr>
+                <w:rFonts w:cs="Times New Roman"/>
+                <w:szCs w:val="26"/>
+              </w:rPr>
+              <w:t>10/10</w:t>
+            </w:r>
+          </w:p>
+        </w:tc>
+      </w:tr>
+    </w:tbl>
+    <w:p>
+      <w:pPr>
+        <w:spacing w:after="160" w:line="259" w:lineRule="auto"/>
+        <w:rPr>
+          <w:rFonts w:cs="Times New Roman"/>
+        </w:rPr>
+      </w:pPr>
+    </w:p>
+    <w:p>
+      <w:pPr>
+        <w:spacing w:after="160" w:line="259" w:lineRule="auto"/>
+        <w:rPr>
+          <w:rFonts w:cs="Times New Roman"/>
+        </w:rPr>
+      </w:pPr>
+    </w:p>
+    <w:p>
+      <w:pPr>
+        <w:spacing w:after="160" w:line="259" w:lineRule="auto"/>
+        <w:rPr>
+          <w:rFonts w:cs="Times New Roman"/>
+        </w:rPr>
+      </w:pPr>
+      <w:r>
+        <w:rPr>
+          <w:rFonts w:cs="Times New Roman"/>
+        </w:rPr>
+        <w:br w:type="page"/>
+      </w:r>
+    </w:p>
     <w:p>
       <w:pPr>
         <w:rPr>
@@ -17854,7 +19660,110 @@
         </w:numPr>
       </w:pPr>
       <w:r>
-        <w:t>TC2: Nhân viên có vai trò là “Thanh tra” thì sẽ được quyền truy đọc dữ liệu trên tất cả các bảng (HSBA_DV, HSBA, NHANVIEN, BENHNHAN, KHOA, CSYT). Nhưng không có quyền thêm, xoá, sửa.</w:t>
+        <w:t>Cấu hình toàn bộ người dùng thông qua 6 Role:</w:t>
+      </w:r>
+    </w:p>
+    <w:p>
+      <w:pPr>
+        <w:pStyle w:val="ListParagraph"/>
+        <w:numPr>
+          <w:ilvl w:val="2"/>
+          <w:numId w:val="6"/>
+        </w:numPr>
+      </w:pPr>
+      <w:r>
+        <w:t>ROLE_NHANVIEN: quản lý người dùng có vai trò là Nhân viên, gồm 6 Role “con”:</w:t>
+      </w:r>
+    </w:p>
+    <w:p>
+      <w:pPr>
+        <w:pStyle w:val="ListParagraph"/>
+        <w:numPr>
+          <w:ilvl w:val="3"/>
+          <w:numId w:val="6"/>
+        </w:numPr>
+      </w:pPr>
+      <w:r>
+        <w:lastRenderedPageBreak/>
+        <w:t xml:space="preserve">ROLE_THANHTRA: </w:t>
+      </w:r>
+      <w:r>
+        <w:t>quản lý người dùng có vai trò là</w:t>
+      </w:r>
+      <w:r>
+        <w:t xml:space="preserve"> Thanh tra.</w:t>
+      </w:r>
+    </w:p>
+    <w:p>
+      <w:pPr>
+        <w:pStyle w:val="ListParagraph"/>
+        <w:numPr>
+          <w:ilvl w:val="3"/>
+          <w:numId w:val="6"/>
+        </w:numPr>
+      </w:pPr>
+      <w:r>
+        <w:t xml:space="preserve">ROLE_CSYT: </w:t>
+      </w:r>
+      <w:r>
+        <w:t>quản lý người dùng có vai trò là</w:t>
+      </w:r>
+      <w:r>
+        <w:t xml:space="preserve"> Cơ sở y tế.</w:t>
+      </w:r>
+    </w:p>
+    <w:p>
+      <w:pPr>
+        <w:pStyle w:val="ListParagraph"/>
+        <w:numPr>
+          <w:ilvl w:val="3"/>
+          <w:numId w:val="6"/>
+        </w:numPr>
+      </w:pPr>
+      <w:r>
+        <w:t xml:space="preserve">ROLE_YBACSI: </w:t>
+      </w:r>
+      <w:r>
+        <w:t>quản lý người dùng có vai trò là</w:t>
+      </w:r>
+      <w:r>
+        <w:t xml:space="preserve"> Y bác sĩ.</w:t>
+      </w:r>
+    </w:p>
+    <w:p>
+      <w:pPr>
+        <w:pStyle w:val="ListParagraph"/>
+        <w:numPr>
+          <w:ilvl w:val="3"/>
+          <w:numId w:val="6"/>
+        </w:numPr>
+      </w:pPr>
+      <w:r>
+        <w:t xml:space="preserve">ROLE_NGHIENCUU: </w:t>
+      </w:r>
+      <w:r>
+        <w:t>quản lý người dùng có vai trò là</w:t>
+      </w:r>
+      <w:r>
+        <w:t xml:space="preserve"> Nghiên cứu</w:t>
+      </w:r>
+    </w:p>
+    <w:p>
+      <w:pPr>
+        <w:pStyle w:val="ListParagraph"/>
+        <w:numPr>
+          <w:ilvl w:val="2"/>
+          <w:numId w:val="6"/>
+        </w:numPr>
+      </w:pPr>
+      <w:r>
+        <w:t xml:space="preserve">ROLE_BENHNHAN: </w:t>
+      </w:r>
+      <w:r>
+        <w:t>quản lý người dùng có vai trò là</w:t>
+      </w:r>
+      <w:r>
+        <w:t xml:space="preserve"> Bệnh nhân.</w:t>
       </w:r>
     </w:p>
     <w:p>
@@ -17866,7 +19775,18 @@
         </w:numPr>
       </w:pPr>
       <w:r>
-        <w:lastRenderedPageBreak/>
+        <w:t>TC2: Nhân viên có vai trò là “Thanh tra” thì sẽ được quyền truy đọc dữ liệu trên tất cả các bảng (HSBA_DV, HSBA, NHANVIEN, BENHNHAN, KHOA, CSYT). Nhưng không có quyền thêm, xoá, sửa.</w:t>
+      </w:r>
+    </w:p>
+    <w:p>
+      <w:pPr>
+        <w:pStyle w:val="ListParagraph"/>
+        <w:numPr>
+          <w:ilvl w:val="1"/>
+          <w:numId w:val="6"/>
+        </w:numPr>
+      </w:pPr>
+      <w:r>
         <w:t>TC3: Mỗi cơ sở y tế được cấp một tài khoản, tài khoản này thuộc ROLE_CSYT. Nhân viên sử dụng tài khoản này có thể thêm hoặc xóa dữ liệu phát sinh từ chính cơ sở y tế mà nhân viên này trực thuộc, trong tháng hiện tại từ ngày 5 đến ngày 27 dương lịch hàng tháng, liên quan đến các nghiệp vụ:</w:t>
       </w:r>
     </w:p>
@@ -18005,6 +19925,7 @@
         </w:numPr>
       </w:pPr>
       <w:r>
+        <w:lastRenderedPageBreak/>
         <w:t>View_YBacSi_Select_BenhNhan: Y sĩ/ bác sĩ xem thông tin bệnh nhân (BENHNHAN) </w:t>
       </w:r>
     </w:p>
@@ -18051,11 +19972,7 @@
         </w:numPr>
       </w:pPr>
       <w:r>
-        <w:t xml:space="preserve">Sau khi người dùng được cấp quyền trên cơ sở dữ liệu, hệ quản trị sẽ xét đến các chính sách VPD (Virtual Private Database) dùng để kiểm soát các dòng cụ thể </w:t>
-      </w:r>
-      <w:r>
-        <w:lastRenderedPageBreak/>
-        <w:t>trong một bảng bằng cách thêm mệnh đề where vào câu truy vấn của người dùng, từ đó có thể giới hạn những dòng dữ liệu mà người dùng được phép xem. </w:t>
+        <w:t>Sau khi người dùng được cấp quyền trên cơ sở dữ liệu, hệ quản trị sẽ xét đến các chính sách VPD (Virtual Private Database) dùng để kiểm soát các dòng cụ thể trong một bảng bằng cách thêm mệnh đề where vào câu truy vấn của người dùng, từ đó có thể giới hạn những dòng dữ liệu mà người dùng được phép xem. </w:t>
       </w:r>
     </w:p>
     <w:p>
@@ -18218,6 +20135,7 @@
         </w:rPr>
       </w:pPr>
       <w:r>
+        <w:lastRenderedPageBreak/>
         <w:t>YBS: Y bác sĩ (level_num = 10).</w:t>
       </w:r>
     </w:p>
@@ -18354,7 +20272,6 @@
         </w:rPr>
       </w:pPr>
       <w:r>
-        <w:lastRenderedPageBreak/>
         <w:t>NTRU: Điều trị nội trú (parent_group = ‘CSAU’).</w:t>
       </w:r>
     </w:p>
@@ -18544,7 +20461,11 @@
         </w:rPr>
       </w:pPr>
       <w:r>
-        <w:t>Lý do thiết lập người dùng này: Bắt buộc phải có “Giám đốc sở” vì đây là người dùng có quyền tạo ra các cuộc họp khẩn, có quyền tham gia bất cứ cuộc họp nào, có quyền xem toàn bộ dữ liệu trong bảng THONGBAO.</w:t>
+        <w:t xml:space="preserve">Lý do thiết lập người dùng này: Bắt buộc phải có “Giám đốc sở” vì đây là người dùng có quyền tạo ra các cuộc họp khẩn, có quyền tham gia bất </w:t>
+      </w:r>
+      <w:r>
+        <w:lastRenderedPageBreak/>
+        <w:t>cứ cuộc họp nào, có quyền xem toàn bộ dữ liệu trong bảng THONGBAO.</w:t>
       </w:r>
     </w:p>
     <w:p>
@@ -18639,7 +20560,6 @@
         <w:rPr>
           <w:u w:val="single"/>
         </w:rPr>
-        <w:lastRenderedPageBreak/>
         <w:t>Giám đốc cơ sở y tế:</w:t>
       </w:r>
     </w:p>
@@ -18776,7 +20696,11 @@
         </w:rPr>
       </w:pPr>
       <w:r>
-        <w:t>Lý do thiết lập người dùng này: Vì trong thực tế có thể có trường hợp Sở yêu cầu một cuộc họp khẩn về một vấn đề quan trọng nào đó các Y/Bác sĩ có chuyên môn từ nội trú trở lên. Nhưng nếu mời hết các Y/Bác sĩ nội trú trong toàn thành phố thì số lượng là rất lớn do đó cần giới hạn lại vị trí cơ sở y tế mà các y/bác sĩ đó làm việc là “Trung tâm” – vì ở “Trung tâm” thường là các cơ sở y tế lớn nên kỹ năng của y/bác sĩ ở đây sẽ nhỉnh hơn ở “Cận trung tâm” hoặc “Ngoại thành”.</w:t>
+        <w:t xml:space="preserve">Lý do thiết lập người dùng này: Vì trong thực tế có thể có trường hợp Sở yêu cầu một cuộc họp khẩn về một vấn đề quan trọng nào đó các </w:t>
+      </w:r>
+      <w:r>
+        <w:lastRenderedPageBreak/>
+        <w:t>Y/Bác sĩ có chuyên môn từ nội trú trở lên. Nhưng nếu mời hết các Y/Bác sĩ nội trú trong toàn thành phố thì số lượng là rất lớn do đó cần giới hạn lại vị trí cơ sở y tế mà các y/bác sĩ đó làm việc là “Trung tâm” – vì ở “Trung tâm” thường là các cơ sở y tế lớn nên kỹ năng của y/bác sĩ ở đây sẽ nhỉnh hơn ở “Cận trung tâm” hoặc “Ngoại thành”.</w:t>
       </w:r>
     </w:p>
     <w:p>
@@ -18856,7 +20780,6 @@
         </w:rPr>
       </w:pPr>
       <w:r>
-        <w:lastRenderedPageBreak/>
         <w:t>Nhóm chúng em sử dụng package mã hóa dữ liệu của Oracle là DBMS_CRYPTO. Trong package đó, nhóm em sử dụng một số phương pháp để hỗ trợ mã hóa dữ liệu như sau:</w:t>
       </w:r>
     </w:p>
@@ -18976,6 +20899,7 @@
         </w:rPr>
       </w:pPr>
       <w:r>
+        <w:lastRenderedPageBreak/>
         <w:t>Lý do: Do có thể xảy ra trường hợp bệnh nhân có thể là một yếu nhân (một người quan trọng như lãnh đạo cơ quan nhà nước,…) thì thông tin về bệnh nhân đó nên được mã hóa để đảm bảo những người không có phận sự hay liên quan đến bệnh nhân có thể biết được.</w:t>
       </w:r>
     </w:p>
@@ -18994,11 +20918,7 @@
         </w:rPr>
       </w:pPr>
       <w:r>
-        <w:t xml:space="preserve">Phương pháp tiến hành: Nhóm tiến hành cài đặt các trigger lên bảng HSBA và HSBA_DV, các trigger này có nhiệm vụ mỗi khi có sự kiện Insert hoặc Update trên bảng HSBA hoặc HSBA_DV thì các trigger này sự động mã hóa cột KETLUAN của HSBA hoặc cột KETQUA của HSBA_DV. Bệnh nhân hoặc các nhân viên có liên quan đến bệnh nhân </w:t>
-      </w:r>
-      <w:r>
-        <w:lastRenderedPageBreak/>
-        <w:t>sẽ được cấp quyền Select lên các view – các view này đã giải mã dữ liệu của cột KETLUAN, KETQUA.</w:t>
+        <w:t>Phương pháp tiến hành: Nhóm tiến hành cài đặt các trigger lên bảng HSBA và HSBA_DV, các trigger này có nhiệm vụ mỗi khi có sự kiện Insert hoặc Update trên bảng HSBA hoặc HSBA_DV thì các trigger này sự động mã hóa cột KETLUAN của HSBA hoặc cột KETQUA của HSBA_DV. Bệnh nhân hoặc các nhân viên có liên quan đến bệnh nhân sẽ được cấp quyền Select lên các view – các view này đã giải mã dữ liệu của cột KETLUAN, KETQUA.</w:t>
       </w:r>
     </w:p>
     <w:p>
@@ -19130,6 +21050,7 @@
         </w:numPr>
       </w:pPr>
       <w:r>
+        <w:lastRenderedPageBreak/>
         <w:t>Mục đích của việc auditing:</w:t>
       </w:r>
     </w:p>
@@ -19186,7 +21107,6 @@
         </w:tabs>
       </w:pPr>
       <w:r>
-        <w:lastRenderedPageBreak/>
         <w:t>Auditing để ghi nhận lại những gì đã xảy ra và có hồi đáp thích hợp.</w:t>
       </w:r>
     </w:p>
@@ -19325,6 +21245,7 @@
         </w:numPr>
       </w:pPr>
       <w:r>
+        <w:lastRenderedPageBreak/>
         <w:t>Kích hoạt STANDARD AUDIT: lệnh AUDIT thiết lập lựa chọn giám sát câu lệnh và quyền thường đi sau mệnh đề "BY" để giới hạn tầm vực của câu lệnh và lựa chọn giám sát quyền:</w:t>
       </w:r>
     </w:p>
@@ -19358,11 +21279,7 @@
         </w:numPr>
       </w:pPr>
       <w:r>
-        <w:t xml:space="preserve">WHENEVER SUCCESSFUL: thực hiện ghi dữ liệu audit đối với những câu lệnh được thực hiện thành công. ví dụ: AUDIT SELECT ON USERS BY ACCESS WHENEVER SUCCESSFUL; -- Thực hiện audit đối với </w:t>
-      </w:r>
-      <w:r>
-        <w:lastRenderedPageBreak/>
-        <w:t>việc thực thi thành công câu lệnh SELECT trên bảng USERS. audit update on USERS by access WHENEVER successful;-- -- Thực hiện audit đối với việc thực thi thành công câu lệnh UPDATE trên bảng USERS.</w:t>
+        <w:t>WHENEVER SUCCESSFUL: thực hiện ghi dữ liệu audit đối với những câu lệnh được thực hiện thành công. ví dụ: AUDIT SELECT ON USERS BY ACCESS WHENEVER SUCCESSFUL; -- Thực hiện audit đối với việc thực thi thành công câu lệnh SELECT trên bảng USERS. audit update on USERS by access WHENEVER successful;-- -- Thực hiện audit đối với việc thực thi thành công câu lệnh UPDATE trên bảng USERS.</w:t>
       </w:r>
     </w:p>
     <w:p>
@@ -19459,9 +21376,13 @@
     <w:p/>
     <w:p>
       <w:r>
+        <w:lastRenderedPageBreak/>
         <w:tab/>
       </w:r>
       <w:r>
+        <w:rPr>
+          <w:noProof/>
+        </w:rPr>
         <w:drawing>
           <wp:inline distT="0" distB="0" distL="0" distR="0" wp14:anchorId="0F659E9E" wp14:editId="47EDF9B2">
             <wp:extent cx="5943600" cy="1057910"/>
@@ -19514,6 +21435,9 @@
     </w:p>
     <w:p>
       <w:r>
+        <w:rPr>
+          <w:noProof/>
+        </w:rPr>
         <w:drawing>
           <wp:inline distT="0" distB="0" distL="0" distR="0" wp14:anchorId="4882D184" wp14:editId="67DDA5F6">
             <wp:extent cx="2477135" cy="1426210"/>
@@ -19566,7 +21490,9 @@
     </w:p>
     <w:p>
       <w:r>
-        <w:lastRenderedPageBreak/>
+        <w:rPr>
+          <w:noProof/>
+        </w:rPr>
         <w:drawing>
           <wp:inline distT="0" distB="0" distL="0" distR="0" wp14:anchorId="5DAC7EAE" wp14:editId="00E15DA2">
             <wp:extent cx="3056890" cy="1160145"/>
@@ -19727,6 +21653,7 @@
         </w:numPr>
       </w:pPr>
       <w:r>
+        <w:lastRenderedPageBreak/>
         <w:t>Chính sách 5: Theo dõi các hành vi thực hiện không thành công.</w:t>
       </w:r>
     </w:p>
@@ -19774,16 +21701,71 @@
         </w:numPr>
       </w:pPr>
       <w:r>
-        <w:lastRenderedPageBreak/>
         <w:t>Chính sách 3: Hiện nay có rất nhiều tình trạng người dân bị rò rỉ CMND và bị mạo danh tài khoản,... Cho nên thông tin CMND của NHANVIEN phải được bảo vệ. Thì Fine – grained audit được cài đặt lên cột CMND trong bảng NHANVIEN để theo dõi hành vi của những người dùng trên đối tượng dữ liệu này.</w:t>
       </w:r>
     </w:p>
     <w:p/>
-    <w:p/>
+    <w:p>
+      <w:pPr>
+        <w:pStyle w:val="Heading1"/>
+      </w:pPr>
+      <w:r>
+        <w:t xml:space="preserve">VIDEO DEMO </w:t>
+      </w:r>
+    </w:p>
+    <w:p>
+      <w:pPr>
+        <w:pStyle w:val="Heading2"/>
+      </w:pPr>
+      <w:r>
+        <w:t>PHÂN HỆ 1</w:t>
+      </w:r>
+    </w:p>
+    <w:p>
+      <w:hyperlink r:id="rId25" w:history="1">
+        <w:r>
+          <w:rPr>
+            <w:rStyle w:val="Hyperlink"/>
+          </w:rPr>
+          <w:t>(1) FIT HCMUS | AT&amp;BM HTTT | Demo phân hệ 1 - YouTube</w:t>
+        </w:r>
+      </w:hyperlink>
+    </w:p>
+    <w:p>
+      <w:pPr>
+        <w:pStyle w:val="Heading2"/>
+      </w:pPr>
+      <w:r>
+        <w:t>PHÂN HỆ 2</w:t>
+      </w:r>
+    </w:p>
+    <w:p>
+      <w:r>
+        <w:t>ASDASDASD</w:t>
+      </w:r>
+    </w:p>
+    <w:p>
+      <w:pPr>
+        <w:pStyle w:val="Heading1"/>
+      </w:pPr>
+      <w:r>
+        <w:t>SOURCE CODE + SCRIPT (GITHUB)</w:t>
+      </w:r>
+    </w:p>
+    <w:p>
+      <w:hyperlink r:id="rId26" w:history="1">
+        <w:r>
+          <w:rPr>
+            <w:rStyle w:val="Hyperlink"/>
+          </w:rPr>
+          <w:t>DAMHONGDUC/phan-he-1: FIT HCMUS | AT&amp;BMHTTT (github.com)</w:t>
+        </w:r>
+      </w:hyperlink>
+    </w:p>
     <w:sectPr>
-      <w:headerReference w:type="default" r:id="rId25"/>
-      <w:footerReference w:type="default" r:id="rId26"/>
-      <w:footerReference w:type="first" r:id="rId27"/>
+      <w:headerReference w:type="default" r:id="rId27"/>
+      <w:footerReference w:type="default" r:id="rId28"/>
+      <w:footerReference w:type="first" r:id="rId29"/>
       <w:pgSz w:w="12240" w:h="15840"/>
       <w:pgMar w:top="1440" w:right="1440" w:bottom="1440" w:left="1440" w:header="720" w:footer="720" w:gutter="0"/>
       <w:pgNumType w:start="0"/>
@@ -20375,6 +22357,119 @@
     </w:lvl>
   </w:abstractNum>
   <w:abstractNum w:abstractNumId="1" w15:restartNumberingAfterBreak="0">
+    <w:nsid w:val="0D0D6CC4"/>
+    <w:multiLevelType w:val="hybridMultilevel"/>
+    <w:tmpl w:val="974A915A"/>
+    <w:lvl w:ilvl="0" w:tplc="04090001">
+      <w:start w:val="1"/>
+      <w:numFmt w:val="bullet"/>
+      <w:lvlText w:val=""/>
+      <w:lvlJc w:val="left"/>
+      <w:pPr>
+        <w:ind w:left="720" w:hanging="360"/>
+      </w:pPr>
+      <w:rPr>
+        <w:rFonts w:ascii="Symbol" w:hAnsi="Symbol" w:hint="default"/>
+      </w:rPr>
+    </w:lvl>
+    <w:lvl w:ilvl="1" w:tplc="04090003" w:tentative="1">
+      <w:start w:val="1"/>
+      <w:numFmt w:val="bullet"/>
+      <w:lvlText w:val="o"/>
+      <w:lvlJc w:val="left"/>
+      <w:pPr>
+        <w:ind w:left="1440" w:hanging="360"/>
+      </w:pPr>
+      <w:rPr>
+        <w:rFonts w:ascii="Courier New" w:hAnsi="Courier New" w:cs="Courier New" w:hint="default"/>
+      </w:rPr>
+    </w:lvl>
+    <w:lvl w:ilvl="2" w:tplc="04090005" w:tentative="1">
+      <w:start w:val="1"/>
+      <w:numFmt w:val="bullet"/>
+      <w:lvlText w:val=""/>
+      <w:lvlJc w:val="left"/>
+      <w:pPr>
+        <w:ind w:left="2160" w:hanging="360"/>
+      </w:pPr>
+      <w:rPr>
+        <w:rFonts w:ascii="Wingdings" w:hAnsi="Wingdings" w:hint="default"/>
+      </w:rPr>
+    </w:lvl>
+    <w:lvl w:ilvl="3" w:tplc="04090001" w:tentative="1">
+      <w:start w:val="1"/>
+      <w:numFmt w:val="bullet"/>
+      <w:lvlText w:val=""/>
+      <w:lvlJc w:val="left"/>
+      <w:pPr>
+        <w:ind w:left="2880" w:hanging="360"/>
+      </w:pPr>
+      <w:rPr>
+        <w:rFonts w:ascii="Symbol" w:hAnsi="Symbol" w:hint="default"/>
+      </w:rPr>
+    </w:lvl>
+    <w:lvl w:ilvl="4" w:tplc="04090003" w:tentative="1">
+      <w:start w:val="1"/>
+      <w:numFmt w:val="bullet"/>
+      <w:lvlText w:val="o"/>
+      <w:lvlJc w:val="left"/>
+      <w:pPr>
+        <w:ind w:left="3600" w:hanging="360"/>
+      </w:pPr>
+      <w:rPr>
+        <w:rFonts w:ascii="Courier New" w:hAnsi="Courier New" w:cs="Courier New" w:hint="default"/>
+      </w:rPr>
+    </w:lvl>
+    <w:lvl w:ilvl="5" w:tplc="04090005" w:tentative="1">
+      <w:start w:val="1"/>
+      <w:numFmt w:val="bullet"/>
+      <w:lvlText w:val=""/>
+      <w:lvlJc w:val="left"/>
+      <w:pPr>
+        <w:ind w:left="4320" w:hanging="360"/>
+      </w:pPr>
+      <w:rPr>
+        <w:rFonts w:ascii="Wingdings" w:hAnsi="Wingdings" w:hint="default"/>
+      </w:rPr>
+    </w:lvl>
+    <w:lvl w:ilvl="6" w:tplc="04090001" w:tentative="1">
+      <w:start w:val="1"/>
+      <w:numFmt w:val="bullet"/>
+      <w:lvlText w:val=""/>
+      <w:lvlJc w:val="left"/>
+      <w:pPr>
+        <w:ind w:left="5040" w:hanging="360"/>
+      </w:pPr>
+      <w:rPr>
+        <w:rFonts w:ascii="Symbol" w:hAnsi="Symbol" w:hint="default"/>
+      </w:rPr>
+    </w:lvl>
+    <w:lvl w:ilvl="7" w:tplc="04090003" w:tentative="1">
+      <w:start w:val="1"/>
+      <w:numFmt w:val="bullet"/>
+      <w:lvlText w:val="o"/>
+      <w:lvlJc w:val="left"/>
+      <w:pPr>
+        <w:ind w:left="5760" w:hanging="360"/>
+      </w:pPr>
+      <w:rPr>
+        <w:rFonts w:ascii="Courier New" w:hAnsi="Courier New" w:cs="Courier New" w:hint="default"/>
+      </w:rPr>
+    </w:lvl>
+    <w:lvl w:ilvl="8" w:tplc="04090005" w:tentative="1">
+      <w:start w:val="1"/>
+      <w:numFmt w:val="bullet"/>
+      <w:lvlText w:val=""/>
+      <w:lvlJc w:val="left"/>
+      <w:pPr>
+        <w:ind w:left="6480" w:hanging="360"/>
+      </w:pPr>
+      <w:rPr>
+        <w:rFonts w:ascii="Wingdings" w:hAnsi="Wingdings" w:hint="default"/>
+      </w:rPr>
+    </w:lvl>
+  </w:abstractNum>
+  <w:abstractNum w:abstractNumId="2" w15:restartNumberingAfterBreak="0">
     <w:nsid w:val="0E7A053F"/>
     <w:multiLevelType w:val="hybridMultilevel"/>
     <w:tmpl w:val="C66E1754"/>
@@ -20487,7 +22582,7 @@
       </w:rPr>
     </w:lvl>
   </w:abstractNum>
-  <w:abstractNum w:abstractNumId="2" w15:restartNumberingAfterBreak="0">
+  <w:abstractNum w:abstractNumId="3" w15:restartNumberingAfterBreak="0">
     <w:nsid w:val="108208BE"/>
     <w:multiLevelType w:val="multilevel"/>
     <w:tmpl w:val="3FC61530"/>
@@ -20636,7 +22731,7 @@
       </w:rPr>
     </w:lvl>
   </w:abstractNum>
-  <w:abstractNum w:abstractNumId="3" w15:restartNumberingAfterBreak="0">
+  <w:abstractNum w:abstractNumId="4" w15:restartNumberingAfterBreak="0">
     <w:nsid w:val="14054843"/>
     <w:multiLevelType w:val="multilevel"/>
     <w:tmpl w:val="D52209CE"/>
@@ -20785,7 +22880,120 @@
       </w:rPr>
     </w:lvl>
   </w:abstractNum>
-  <w:abstractNum w:abstractNumId="4" w15:restartNumberingAfterBreak="0">
+  <w:abstractNum w:abstractNumId="5" w15:restartNumberingAfterBreak="0">
+    <w:nsid w:val="1897091C"/>
+    <w:multiLevelType w:val="hybridMultilevel"/>
+    <w:tmpl w:val="313E6A30"/>
+    <w:lvl w:ilvl="0" w:tplc="04090001">
+      <w:start w:val="1"/>
+      <w:numFmt w:val="bullet"/>
+      <w:lvlText w:val=""/>
+      <w:lvlJc w:val="left"/>
+      <w:pPr>
+        <w:ind w:left="720" w:hanging="360"/>
+      </w:pPr>
+      <w:rPr>
+        <w:rFonts w:ascii="Symbol" w:hAnsi="Symbol" w:hint="default"/>
+      </w:rPr>
+    </w:lvl>
+    <w:lvl w:ilvl="1" w:tplc="04090003" w:tentative="1">
+      <w:start w:val="1"/>
+      <w:numFmt w:val="bullet"/>
+      <w:lvlText w:val="o"/>
+      <w:lvlJc w:val="left"/>
+      <w:pPr>
+        <w:ind w:left="1440" w:hanging="360"/>
+      </w:pPr>
+      <w:rPr>
+        <w:rFonts w:ascii="Courier New" w:hAnsi="Courier New" w:cs="Courier New" w:hint="default"/>
+      </w:rPr>
+    </w:lvl>
+    <w:lvl w:ilvl="2" w:tplc="04090005" w:tentative="1">
+      <w:start w:val="1"/>
+      <w:numFmt w:val="bullet"/>
+      <w:lvlText w:val=""/>
+      <w:lvlJc w:val="left"/>
+      <w:pPr>
+        <w:ind w:left="2160" w:hanging="360"/>
+      </w:pPr>
+      <w:rPr>
+        <w:rFonts w:ascii="Wingdings" w:hAnsi="Wingdings" w:hint="default"/>
+      </w:rPr>
+    </w:lvl>
+    <w:lvl w:ilvl="3" w:tplc="04090001" w:tentative="1">
+      <w:start w:val="1"/>
+      <w:numFmt w:val="bullet"/>
+      <w:lvlText w:val=""/>
+      <w:lvlJc w:val="left"/>
+      <w:pPr>
+        <w:ind w:left="2880" w:hanging="360"/>
+      </w:pPr>
+      <w:rPr>
+        <w:rFonts w:ascii="Symbol" w:hAnsi="Symbol" w:hint="default"/>
+      </w:rPr>
+    </w:lvl>
+    <w:lvl w:ilvl="4" w:tplc="04090003" w:tentative="1">
+      <w:start w:val="1"/>
+      <w:numFmt w:val="bullet"/>
+      <w:lvlText w:val="o"/>
+      <w:lvlJc w:val="left"/>
+      <w:pPr>
+        <w:ind w:left="3600" w:hanging="360"/>
+      </w:pPr>
+      <w:rPr>
+        <w:rFonts w:ascii="Courier New" w:hAnsi="Courier New" w:cs="Courier New" w:hint="default"/>
+      </w:rPr>
+    </w:lvl>
+    <w:lvl w:ilvl="5" w:tplc="04090005" w:tentative="1">
+      <w:start w:val="1"/>
+      <w:numFmt w:val="bullet"/>
+      <w:lvlText w:val=""/>
+      <w:lvlJc w:val="left"/>
+      <w:pPr>
+        <w:ind w:left="4320" w:hanging="360"/>
+      </w:pPr>
+      <w:rPr>
+        <w:rFonts w:ascii="Wingdings" w:hAnsi="Wingdings" w:hint="default"/>
+      </w:rPr>
+    </w:lvl>
+    <w:lvl w:ilvl="6" w:tplc="04090001" w:tentative="1">
+      <w:start w:val="1"/>
+      <w:numFmt w:val="bullet"/>
+      <w:lvlText w:val=""/>
+      <w:lvlJc w:val="left"/>
+      <w:pPr>
+        <w:ind w:left="5040" w:hanging="360"/>
+      </w:pPr>
+      <w:rPr>
+        <w:rFonts w:ascii="Symbol" w:hAnsi="Symbol" w:hint="default"/>
+      </w:rPr>
+    </w:lvl>
+    <w:lvl w:ilvl="7" w:tplc="04090003" w:tentative="1">
+      <w:start w:val="1"/>
+      <w:numFmt w:val="bullet"/>
+      <w:lvlText w:val="o"/>
+      <w:lvlJc w:val="left"/>
+      <w:pPr>
+        <w:ind w:left="5760" w:hanging="360"/>
+      </w:pPr>
+      <w:rPr>
+        <w:rFonts w:ascii="Courier New" w:hAnsi="Courier New" w:cs="Courier New" w:hint="default"/>
+      </w:rPr>
+    </w:lvl>
+    <w:lvl w:ilvl="8" w:tplc="04090005" w:tentative="1">
+      <w:start w:val="1"/>
+      <w:numFmt w:val="bullet"/>
+      <w:lvlText w:val=""/>
+      <w:lvlJc w:val="left"/>
+      <w:pPr>
+        <w:ind w:left="6480" w:hanging="360"/>
+      </w:pPr>
+      <w:rPr>
+        <w:rFonts w:ascii="Wingdings" w:hAnsi="Wingdings" w:hint="default"/>
+      </w:rPr>
+    </w:lvl>
+  </w:abstractNum>
+  <w:abstractNum w:abstractNumId="6" w15:restartNumberingAfterBreak="0">
     <w:nsid w:val="19A50405"/>
     <w:multiLevelType w:val="multilevel"/>
     <w:tmpl w:val="E110BBFC"/>
@@ -20934,7 +23142,7 @@
       </w:rPr>
     </w:lvl>
   </w:abstractNum>
-  <w:abstractNum w:abstractNumId="5" w15:restartNumberingAfterBreak="0">
+  <w:abstractNum w:abstractNumId="7" w15:restartNumberingAfterBreak="0">
     <w:nsid w:val="1D3062FC"/>
     <w:multiLevelType w:val="hybridMultilevel"/>
     <w:tmpl w:val="5AC6E366"/>
@@ -21046,7 +23254,7 @@
       </w:rPr>
     </w:lvl>
   </w:abstractNum>
-  <w:abstractNum w:abstractNumId="6" w15:restartNumberingAfterBreak="0">
+  <w:abstractNum w:abstractNumId="8" w15:restartNumberingAfterBreak="0">
     <w:nsid w:val="20504336"/>
     <w:multiLevelType w:val="multilevel"/>
     <w:tmpl w:val="6F3A6994"/>
@@ -21195,7 +23403,7 @@
       </w:rPr>
     </w:lvl>
   </w:abstractNum>
-  <w:abstractNum w:abstractNumId="7" w15:restartNumberingAfterBreak="0">
+  <w:abstractNum w:abstractNumId="9" w15:restartNumberingAfterBreak="0">
     <w:nsid w:val="21160EE1"/>
     <w:multiLevelType w:val="hybridMultilevel"/>
     <w:tmpl w:val="FF22722C"/>
@@ -21314,7 +23522,7 @@
       </w:rPr>
     </w:lvl>
   </w:abstractNum>
-  <w:abstractNum w:abstractNumId="8" w15:restartNumberingAfterBreak="0">
+  <w:abstractNum w:abstractNumId="10" w15:restartNumberingAfterBreak="0">
     <w:nsid w:val="24730AC9"/>
     <w:multiLevelType w:val="multilevel"/>
     <w:tmpl w:val="04A8D8F6"/>
@@ -21463,7 +23671,7 @@
       </w:rPr>
     </w:lvl>
   </w:abstractNum>
-  <w:abstractNum w:abstractNumId="9" w15:restartNumberingAfterBreak="0">
+  <w:abstractNum w:abstractNumId="11" w15:restartNumberingAfterBreak="0">
     <w:nsid w:val="25A557B6"/>
     <w:multiLevelType w:val="multilevel"/>
     <w:tmpl w:val="4120CD92"/>
@@ -21612,7 +23820,7 @@
       </w:rPr>
     </w:lvl>
   </w:abstractNum>
-  <w:abstractNum w:abstractNumId="10" w15:restartNumberingAfterBreak="0">
+  <w:abstractNum w:abstractNumId="12" w15:restartNumberingAfterBreak="0">
     <w:nsid w:val="2AC63755"/>
     <w:multiLevelType w:val="multilevel"/>
     <w:tmpl w:val="04047060"/>
@@ -21761,7 +23969,7 @@
       </w:rPr>
     </w:lvl>
   </w:abstractNum>
-  <w:abstractNum w:abstractNumId="11" w15:restartNumberingAfterBreak="0">
+  <w:abstractNum w:abstractNumId="13" w15:restartNumberingAfterBreak="0">
     <w:nsid w:val="2C880CE2"/>
     <w:multiLevelType w:val="multilevel"/>
     <w:tmpl w:val="23A25A4A"/>
@@ -21874,7 +24082,7 @@
       </w:rPr>
     </w:lvl>
   </w:abstractNum>
-  <w:abstractNum w:abstractNumId="12" w15:restartNumberingAfterBreak="0">
+  <w:abstractNum w:abstractNumId="14" w15:restartNumberingAfterBreak="0">
     <w:nsid w:val="32163B01"/>
     <w:multiLevelType w:val="multilevel"/>
     <w:tmpl w:val="891A3242"/>
@@ -22023,7 +24231,7 @@
       </w:rPr>
     </w:lvl>
   </w:abstractNum>
-  <w:abstractNum w:abstractNumId="13" w15:restartNumberingAfterBreak="0">
+  <w:abstractNum w:abstractNumId="15" w15:restartNumberingAfterBreak="0">
     <w:nsid w:val="329E199D"/>
     <w:multiLevelType w:val="multilevel"/>
     <w:tmpl w:val="976EE1E0"/>
@@ -22172,7 +24380,7 @@
       </w:rPr>
     </w:lvl>
   </w:abstractNum>
-  <w:abstractNum w:abstractNumId="14" w15:restartNumberingAfterBreak="0">
+  <w:abstractNum w:abstractNumId="16" w15:restartNumberingAfterBreak="0">
     <w:nsid w:val="36F346A4"/>
     <w:multiLevelType w:val="multilevel"/>
     <w:tmpl w:val="80B2C348"/>
@@ -22321,7 +24529,7 @@
       </w:rPr>
     </w:lvl>
   </w:abstractNum>
-  <w:abstractNum w:abstractNumId="15" w15:restartNumberingAfterBreak="0">
+  <w:abstractNum w:abstractNumId="17" w15:restartNumberingAfterBreak="0">
     <w:nsid w:val="3833455D"/>
     <w:multiLevelType w:val="multilevel"/>
     <w:tmpl w:val="9AA2B1BC"/>
@@ -22470,7 +24678,7 @@
       </w:rPr>
     </w:lvl>
   </w:abstractNum>
-  <w:abstractNum w:abstractNumId="16" w15:restartNumberingAfterBreak="0">
+  <w:abstractNum w:abstractNumId="18" w15:restartNumberingAfterBreak="0">
     <w:nsid w:val="3CD574A3"/>
     <w:multiLevelType w:val="multilevel"/>
     <w:tmpl w:val="C174F8DA"/>
@@ -22619,7 +24827,7 @@
       </w:rPr>
     </w:lvl>
   </w:abstractNum>
-  <w:abstractNum w:abstractNumId="17" w15:restartNumberingAfterBreak="0">
+  <w:abstractNum w:abstractNumId="19" w15:restartNumberingAfterBreak="0">
     <w:nsid w:val="3EA61733"/>
     <w:multiLevelType w:val="hybridMultilevel"/>
     <w:tmpl w:val="9E023916"/>
@@ -22705,7 +24913,7 @@
       </w:pPr>
     </w:lvl>
   </w:abstractNum>
-  <w:abstractNum w:abstractNumId="18" w15:restartNumberingAfterBreak="0">
+  <w:abstractNum w:abstractNumId="20" w15:restartNumberingAfterBreak="0">
     <w:nsid w:val="3EBC6287"/>
     <w:multiLevelType w:val="hybridMultilevel"/>
     <w:tmpl w:val="46DE2888"/>
@@ -22818,7 +25026,7 @@
       </w:pPr>
     </w:lvl>
   </w:abstractNum>
-  <w:abstractNum w:abstractNumId="19" w15:restartNumberingAfterBreak="0">
+  <w:abstractNum w:abstractNumId="21" w15:restartNumberingAfterBreak="0">
     <w:nsid w:val="3ECC48B7"/>
     <w:multiLevelType w:val="hybridMultilevel"/>
     <w:tmpl w:val="55C49350"/>
@@ -22932,7 +25140,7 @@
       </w:rPr>
     </w:lvl>
   </w:abstractNum>
-  <w:abstractNum w:abstractNumId="20" w15:restartNumberingAfterBreak="0">
+  <w:abstractNum w:abstractNumId="22" w15:restartNumberingAfterBreak="0">
     <w:nsid w:val="3F1C4F57"/>
     <w:multiLevelType w:val="hybridMultilevel"/>
     <w:tmpl w:val="0C22B3BE"/>
@@ -23045,7 +25253,7 @@
       </w:rPr>
     </w:lvl>
   </w:abstractNum>
-  <w:abstractNum w:abstractNumId="21" w15:restartNumberingAfterBreak="0">
+  <w:abstractNum w:abstractNumId="23" w15:restartNumberingAfterBreak="0">
     <w:nsid w:val="43FC5F0B"/>
     <w:multiLevelType w:val="hybridMultilevel"/>
     <w:tmpl w:val="EDD0E53C"/>
@@ -23158,7 +25366,7 @@
       </w:pPr>
     </w:lvl>
   </w:abstractNum>
-  <w:abstractNum w:abstractNumId="22" w15:restartNumberingAfterBreak="0">
+  <w:abstractNum w:abstractNumId="24" w15:restartNumberingAfterBreak="0">
     <w:nsid w:val="45104706"/>
     <w:multiLevelType w:val="multilevel"/>
     <w:tmpl w:val="F94C775C"/>
@@ -23307,7 +25515,7 @@
       </w:rPr>
     </w:lvl>
   </w:abstractNum>
-  <w:abstractNum w:abstractNumId="23" w15:restartNumberingAfterBreak="0">
+  <w:abstractNum w:abstractNumId="25" w15:restartNumberingAfterBreak="0">
     <w:nsid w:val="496850C2"/>
     <w:multiLevelType w:val="hybridMultilevel"/>
     <w:tmpl w:val="BEB82978"/>
@@ -23420,7 +25628,7 @@
       </w:rPr>
     </w:lvl>
   </w:abstractNum>
-  <w:abstractNum w:abstractNumId="24" w15:restartNumberingAfterBreak="0">
+  <w:abstractNum w:abstractNumId="26" w15:restartNumberingAfterBreak="0">
     <w:nsid w:val="4A9C03F8"/>
     <w:multiLevelType w:val="hybridMultilevel"/>
     <w:tmpl w:val="CD4A3C86"/>
@@ -23533,7 +25741,7 @@
       </w:rPr>
     </w:lvl>
   </w:abstractNum>
-  <w:abstractNum w:abstractNumId="25" w15:restartNumberingAfterBreak="0">
+  <w:abstractNum w:abstractNumId="27" w15:restartNumberingAfterBreak="0">
     <w:nsid w:val="524F5BE3"/>
     <w:multiLevelType w:val="hybridMultilevel"/>
     <w:tmpl w:val="BAA28B22"/>
@@ -23619,7 +25827,7 @@
       </w:pPr>
     </w:lvl>
   </w:abstractNum>
-  <w:abstractNum w:abstractNumId="26" w15:restartNumberingAfterBreak="0">
+  <w:abstractNum w:abstractNumId="28" w15:restartNumberingAfterBreak="0">
     <w:nsid w:val="55E509D8"/>
     <w:multiLevelType w:val="multilevel"/>
     <w:tmpl w:val="AE520F1A"/>
@@ -23732,7 +25940,7 @@
       </w:pPr>
     </w:lvl>
   </w:abstractNum>
-  <w:abstractNum w:abstractNumId="27" w15:restartNumberingAfterBreak="0">
+  <w:abstractNum w:abstractNumId="29" w15:restartNumberingAfterBreak="0">
     <w:nsid w:val="56E546FB"/>
     <w:multiLevelType w:val="hybridMultilevel"/>
     <w:tmpl w:val="AAE46202"/>
@@ -23845,7 +26053,7 @@
       </w:rPr>
     </w:lvl>
   </w:abstractNum>
-  <w:abstractNum w:abstractNumId="28" w15:restartNumberingAfterBreak="0">
+  <w:abstractNum w:abstractNumId="30" w15:restartNumberingAfterBreak="0">
     <w:nsid w:val="5B767521"/>
     <w:multiLevelType w:val="multilevel"/>
     <w:tmpl w:val="23A25A4A"/>
@@ -23958,7 +26166,7 @@
       </w:rPr>
     </w:lvl>
   </w:abstractNum>
-  <w:abstractNum w:abstractNumId="29" w15:restartNumberingAfterBreak="0">
+  <w:abstractNum w:abstractNumId="31" w15:restartNumberingAfterBreak="0">
     <w:nsid w:val="5C4F0582"/>
     <w:multiLevelType w:val="hybridMultilevel"/>
     <w:tmpl w:val="364A0F3C"/>
@@ -24071,7 +26279,7 @@
       </w:rPr>
     </w:lvl>
   </w:abstractNum>
-  <w:abstractNum w:abstractNumId="30" w15:restartNumberingAfterBreak="0">
+  <w:abstractNum w:abstractNumId="32" w15:restartNumberingAfterBreak="0">
     <w:nsid w:val="5DED0D34"/>
     <w:multiLevelType w:val="multilevel"/>
     <w:tmpl w:val="6D4C92F4"/>
@@ -24220,7 +26428,7 @@
       </w:rPr>
     </w:lvl>
   </w:abstractNum>
-  <w:abstractNum w:abstractNumId="31" w15:restartNumberingAfterBreak="0">
+  <w:abstractNum w:abstractNumId="33" w15:restartNumberingAfterBreak="0">
     <w:nsid w:val="5E5939DA"/>
     <w:multiLevelType w:val="hybridMultilevel"/>
     <w:tmpl w:val="2A08D2F4"/>
@@ -24333,7 +26541,7 @@
       </w:pPr>
     </w:lvl>
   </w:abstractNum>
-  <w:abstractNum w:abstractNumId="32" w15:restartNumberingAfterBreak="0">
+  <w:abstractNum w:abstractNumId="34" w15:restartNumberingAfterBreak="0">
     <w:nsid w:val="5E8A1A29"/>
     <w:multiLevelType w:val="hybridMultilevel"/>
     <w:tmpl w:val="8760FF80"/>
@@ -24422,7 +26630,7 @@
       </w:pPr>
     </w:lvl>
   </w:abstractNum>
-  <w:abstractNum w:abstractNumId="33" w15:restartNumberingAfterBreak="0">
+  <w:abstractNum w:abstractNumId="35" w15:restartNumberingAfterBreak="0">
     <w:nsid w:val="5F784CA8"/>
     <w:multiLevelType w:val="multilevel"/>
     <w:tmpl w:val="0FF81462"/>
@@ -24571,7 +26779,7 @@
       </w:rPr>
     </w:lvl>
   </w:abstractNum>
-  <w:abstractNum w:abstractNumId="34" w15:restartNumberingAfterBreak="0">
+  <w:abstractNum w:abstractNumId="36" w15:restartNumberingAfterBreak="0">
     <w:nsid w:val="625C2745"/>
     <w:multiLevelType w:val="multilevel"/>
     <w:tmpl w:val="E9724358"/>
@@ -24720,7 +26928,7 @@
       </w:rPr>
     </w:lvl>
   </w:abstractNum>
-  <w:abstractNum w:abstractNumId="35" w15:restartNumberingAfterBreak="0">
+  <w:abstractNum w:abstractNumId="37" w15:restartNumberingAfterBreak="0">
     <w:nsid w:val="66982485"/>
     <w:multiLevelType w:val="hybridMultilevel"/>
     <w:tmpl w:val="65C006E2"/>
@@ -24832,7 +27040,7 @@
       </w:rPr>
     </w:lvl>
   </w:abstractNum>
-  <w:abstractNum w:abstractNumId="36" w15:restartNumberingAfterBreak="0">
+  <w:abstractNum w:abstractNumId="38" w15:restartNumberingAfterBreak="0">
     <w:nsid w:val="698E3E78"/>
     <w:multiLevelType w:val="multilevel"/>
     <w:tmpl w:val="AA7A9848"/>
@@ -24981,7 +27189,7 @@
       </w:rPr>
     </w:lvl>
   </w:abstractNum>
-  <w:abstractNum w:abstractNumId="37" w15:restartNumberingAfterBreak="0">
+  <w:abstractNum w:abstractNumId="39" w15:restartNumberingAfterBreak="0">
     <w:nsid w:val="69B750C0"/>
     <w:multiLevelType w:val="hybridMultilevel"/>
     <w:tmpl w:val="EA764AEC"/>
@@ -25093,7 +27301,7 @@
       </w:rPr>
     </w:lvl>
   </w:abstractNum>
-  <w:abstractNum w:abstractNumId="38" w15:restartNumberingAfterBreak="0">
+  <w:abstractNum w:abstractNumId="40" w15:restartNumberingAfterBreak="0">
     <w:nsid w:val="6C0C5907"/>
     <w:multiLevelType w:val="multilevel"/>
     <w:tmpl w:val="76BEE578"/>
@@ -25242,7 +27450,7 @@
       </w:rPr>
     </w:lvl>
   </w:abstractNum>
-  <w:abstractNum w:abstractNumId="39" w15:restartNumberingAfterBreak="0">
+  <w:abstractNum w:abstractNumId="41" w15:restartNumberingAfterBreak="0">
     <w:nsid w:val="7ADB7219"/>
     <w:multiLevelType w:val="multilevel"/>
     <w:tmpl w:val="FACCFF4A"/>
@@ -25391,7 +27599,7 @@
       </w:rPr>
     </w:lvl>
   </w:abstractNum>
-  <w:abstractNum w:abstractNumId="40" w15:restartNumberingAfterBreak="0">
+  <w:abstractNum w:abstractNumId="42" w15:restartNumberingAfterBreak="0">
     <w:nsid w:val="7DE91F7A"/>
     <w:multiLevelType w:val="multilevel"/>
     <w:tmpl w:val="6778F574"/>
@@ -25540,38 +27748,151 @@
       </w:rPr>
     </w:lvl>
   </w:abstractNum>
+  <w:abstractNum w:abstractNumId="43" w15:restartNumberingAfterBreak="0">
+    <w:nsid w:val="7EF4390D"/>
+    <w:multiLevelType w:val="hybridMultilevel"/>
+    <w:tmpl w:val="AD58943A"/>
+    <w:lvl w:ilvl="0" w:tplc="04090001">
+      <w:start w:val="1"/>
+      <w:numFmt w:val="bullet"/>
+      <w:lvlText w:val=""/>
+      <w:lvlJc w:val="left"/>
+      <w:pPr>
+        <w:ind w:left="720" w:hanging="360"/>
+      </w:pPr>
+      <w:rPr>
+        <w:rFonts w:ascii="Symbol" w:hAnsi="Symbol" w:hint="default"/>
+      </w:rPr>
+    </w:lvl>
+    <w:lvl w:ilvl="1" w:tplc="04090003" w:tentative="1">
+      <w:start w:val="1"/>
+      <w:numFmt w:val="bullet"/>
+      <w:lvlText w:val="o"/>
+      <w:lvlJc w:val="left"/>
+      <w:pPr>
+        <w:ind w:left="1440" w:hanging="360"/>
+      </w:pPr>
+      <w:rPr>
+        <w:rFonts w:ascii="Courier New" w:hAnsi="Courier New" w:cs="Courier New" w:hint="default"/>
+      </w:rPr>
+    </w:lvl>
+    <w:lvl w:ilvl="2" w:tplc="04090005" w:tentative="1">
+      <w:start w:val="1"/>
+      <w:numFmt w:val="bullet"/>
+      <w:lvlText w:val=""/>
+      <w:lvlJc w:val="left"/>
+      <w:pPr>
+        <w:ind w:left="2160" w:hanging="360"/>
+      </w:pPr>
+      <w:rPr>
+        <w:rFonts w:ascii="Wingdings" w:hAnsi="Wingdings" w:hint="default"/>
+      </w:rPr>
+    </w:lvl>
+    <w:lvl w:ilvl="3" w:tplc="04090001" w:tentative="1">
+      <w:start w:val="1"/>
+      <w:numFmt w:val="bullet"/>
+      <w:lvlText w:val=""/>
+      <w:lvlJc w:val="left"/>
+      <w:pPr>
+        <w:ind w:left="2880" w:hanging="360"/>
+      </w:pPr>
+      <w:rPr>
+        <w:rFonts w:ascii="Symbol" w:hAnsi="Symbol" w:hint="default"/>
+      </w:rPr>
+    </w:lvl>
+    <w:lvl w:ilvl="4" w:tplc="04090003" w:tentative="1">
+      <w:start w:val="1"/>
+      <w:numFmt w:val="bullet"/>
+      <w:lvlText w:val="o"/>
+      <w:lvlJc w:val="left"/>
+      <w:pPr>
+        <w:ind w:left="3600" w:hanging="360"/>
+      </w:pPr>
+      <w:rPr>
+        <w:rFonts w:ascii="Courier New" w:hAnsi="Courier New" w:cs="Courier New" w:hint="default"/>
+      </w:rPr>
+    </w:lvl>
+    <w:lvl w:ilvl="5" w:tplc="04090005" w:tentative="1">
+      <w:start w:val="1"/>
+      <w:numFmt w:val="bullet"/>
+      <w:lvlText w:val=""/>
+      <w:lvlJc w:val="left"/>
+      <w:pPr>
+        <w:ind w:left="4320" w:hanging="360"/>
+      </w:pPr>
+      <w:rPr>
+        <w:rFonts w:ascii="Wingdings" w:hAnsi="Wingdings" w:hint="default"/>
+      </w:rPr>
+    </w:lvl>
+    <w:lvl w:ilvl="6" w:tplc="04090001" w:tentative="1">
+      <w:start w:val="1"/>
+      <w:numFmt w:val="bullet"/>
+      <w:lvlText w:val=""/>
+      <w:lvlJc w:val="left"/>
+      <w:pPr>
+        <w:ind w:left="5040" w:hanging="360"/>
+      </w:pPr>
+      <w:rPr>
+        <w:rFonts w:ascii="Symbol" w:hAnsi="Symbol" w:hint="default"/>
+      </w:rPr>
+    </w:lvl>
+    <w:lvl w:ilvl="7" w:tplc="04090003" w:tentative="1">
+      <w:start w:val="1"/>
+      <w:numFmt w:val="bullet"/>
+      <w:lvlText w:val="o"/>
+      <w:lvlJc w:val="left"/>
+      <w:pPr>
+        <w:ind w:left="5760" w:hanging="360"/>
+      </w:pPr>
+      <w:rPr>
+        <w:rFonts w:ascii="Courier New" w:hAnsi="Courier New" w:cs="Courier New" w:hint="default"/>
+      </w:rPr>
+    </w:lvl>
+    <w:lvl w:ilvl="8" w:tplc="04090005" w:tentative="1">
+      <w:start w:val="1"/>
+      <w:numFmt w:val="bullet"/>
+      <w:lvlText w:val=""/>
+      <w:lvlJc w:val="left"/>
+      <w:pPr>
+        <w:ind w:left="6480" w:hanging="360"/>
+      </w:pPr>
+      <w:rPr>
+        <w:rFonts w:ascii="Wingdings" w:hAnsi="Wingdings" w:hint="default"/>
+      </w:rPr>
+    </w:lvl>
+  </w:abstractNum>
   <w:num w:numId="1" w16cid:durableId="1265261595">
-    <w:abstractNumId w:val="20"/>
+    <w:abstractNumId w:val="22"/>
   </w:num>
   <w:num w:numId="2" w16cid:durableId="907961303">
-    <w:abstractNumId w:val="5"/>
+    <w:abstractNumId w:val="7"/>
   </w:num>
   <w:num w:numId="3" w16cid:durableId="946539951">
+    <w:abstractNumId w:val="21"/>
+  </w:num>
+  <w:num w:numId="4" w16cid:durableId="875308964">
+    <w:abstractNumId w:val="37"/>
+  </w:num>
+  <w:num w:numId="5" w16cid:durableId="1480149351">
     <w:abstractNumId w:val="19"/>
   </w:num>
-  <w:num w:numId="4" w16cid:durableId="875308964">
-    <w:abstractNumId w:val="35"/>
-  </w:num>
-  <w:num w:numId="5" w16cid:durableId="1480149351">
-    <w:abstractNumId w:val="17"/>
-  </w:num>
   <w:num w:numId="6" w16cid:durableId="929311773">
-    <w:abstractNumId w:val="29"/>
+    <w:abstractNumId w:val="31"/>
   </w:num>
   <w:num w:numId="7" w16cid:durableId="900674355">
-    <w:abstractNumId w:val="37"/>
+    <w:abstractNumId w:val="39"/>
   </w:num>
   <w:num w:numId="8" w16cid:durableId="614169161">
-    <w:abstractNumId w:val="32"/>
+    <w:abstractNumId w:val="34"/>
   </w:num>
   <w:num w:numId="9" w16cid:durableId="1545753804">
-    <w:abstractNumId w:val="3"/>
+    <w:abstractNumId w:val="4"/>
   </w:num>
   <w:num w:numId="10" w16cid:durableId="1279022841">
-    <w:abstractNumId w:val="34"/>
+    <w:abstractNumId w:val="36"/>
   </w:num>
   <w:num w:numId="11" w16cid:durableId="1454788653">
-    <w:abstractNumId w:val="26"/>
+    <w:abstractNumId w:val="28"/>
     <w:lvlOverride w:ilvl="0">
       <w:lvl w:ilvl="0">
         <w:numFmt w:val="lowerLetter"/>
@@ -25581,139 +27902,103 @@
     </w:lvlOverride>
   </w:num>
   <w:num w:numId="12" w16cid:durableId="880631473">
+    <w:abstractNumId w:val="10"/>
+  </w:num>
+  <w:num w:numId="13" w16cid:durableId="2013752649">
+    <w:abstractNumId w:val="35"/>
+  </w:num>
+  <w:num w:numId="14" w16cid:durableId="1533420836">
+    <w:abstractNumId w:val="17"/>
+  </w:num>
+  <w:num w:numId="15" w16cid:durableId="2085715379">
+    <w:abstractNumId w:val="18"/>
+  </w:num>
+  <w:num w:numId="16" w16cid:durableId="74522249">
+    <w:abstractNumId w:val="15"/>
+  </w:num>
+  <w:num w:numId="17" w16cid:durableId="740182318">
     <w:abstractNumId w:val="8"/>
   </w:num>
-  <w:num w:numId="13" w16cid:durableId="2013752649">
+  <w:num w:numId="18" w16cid:durableId="780808506">
+    <w:abstractNumId w:val="23"/>
+  </w:num>
+  <w:num w:numId="19" w16cid:durableId="721636620">
+    <w:abstractNumId w:val="42"/>
+  </w:num>
+  <w:num w:numId="20" w16cid:durableId="431318788">
+    <w:abstractNumId w:val="3"/>
+  </w:num>
+  <w:num w:numId="21" w16cid:durableId="1683161553">
+    <w:abstractNumId w:val="11"/>
+  </w:num>
+  <w:num w:numId="22" w16cid:durableId="1463186171">
+    <w:abstractNumId w:val="24"/>
+  </w:num>
+  <w:num w:numId="23" w16cid:durableId="1788622552">
+    <w:abstractNumId w:val="20"/>
+  </w:num>
+  <w:num w:numId="24" w16cid:durableId="910693980">
+    <w:abstractNumId w:val="41"/>
+  </w:num>
+  <w:num w:numId="25" w16cid:durableId="2078741659">
     <w:abstractNumId w:val="33"/>
   </w:num>
-  <w:num w:numId="14" w16cid:durableId="1533420836">
-    <w:abstractNumId w:val="15"/>
-  </w:num>
-  <w:num w:numId="15" w16cid:durableId="2085715379">
-    <w:abstractNumId w:val="16"/>
-  </w:num>
-  <w:num w:numId="16" w16cid:durableId="74522249">
-    <w:abstractNumId w:val="13"/>
-  </w:num>
-  <w:num w:numId="17" w16cid:durableId="740182318">
-    <w:abstractNumId w:val="6"/>
-  </w:num>
-  <w:num w:numId="18" w16cid:durableId="780808506">
-    <w:abstractNumId w:val="21"/>
-  </w:num>
-  <w:num w:numId="19" w16cid:durableId="721636620">
-    <w:abstractNumId w:val="40"/>
-  </w:num>
-  <w:num w:numId="20" w16cid:durableId="431318788">
-    <w:abstractNumId w:val="2"/>
-  </w:num>
-  <w:num w:numId="21" w16cid:durableId="1683161553">
-    <w:abstractNumId w:val="9"/>
-  </w:num>
-  <w:num w:numId="22" w16cid:durableId="1463186171">
-    <w:abstractNumId w:val="22"/>
-  </w:num>
-  <w:num w:numId="23" w16cid:durableId="1788622552">
-    <w:abstractNumId w:val="18"/>
-  </w:num>
-  <w:num w:numId="24" w16cid:durableId="910693980">
-    <w:abstractNumId w:val="39"/>
-  </w:num>
-  <w:num w:numId="25" w16cid:durableId="2078741659">
-    <w:abstractNumId w:val="31"/>
-  </w:num>
   <w:num w:numId="26" w16cid:durableId="586354337">
-    <w:abstractNumId w:val="30"/>
+    <w:abstractNumId w:val="32"/>
   </w:num>
   <w:num w:numId="27" w16cid:durableId="89354083">
     <w:abstractNumId w:val="0"/>
   </w:num>
   <w:num w:numId="28" w16cid:durableId="1725639611">
-    <w:abstractNumId w:val="28"/>
+    <w:abstractNumId w:val="30"/>
   </w:num>
   <w:num w:numId="29" w16cid:durableId="624700836">
-    <w:abstractNumId w:val="11"/>
+    <w:abstractNumId w:val="13"/>
   </w:num>
   <w:num w:numId="30" w16cid:durableId="1888763943">
+    <w:abstractNumId w:val="27"/>
+  </w:num>
+  <w:num w:numId="31" w16cid:durableId="1658533532">
+    <w:abstractNumId w:val="29"/>
+  </w:num>
+  <w:num w:numId="32" w16cid:durableId="59789620">
+    <w:abstractNumId w:val="9"/>
+  </w:num>
+  <w:num w:numId="33" w16cid:durableId="190724221">
+    <w:abstractNumId w:val="2"/>
+  </w:num>
+  <w:num w:numId="34" w16cid:durableId="32731552">
     <w:abstractNumId w:val="25"/>
   </w:num>
-  <w:num w:numId="31" w16cid:durableId="1658533532">
-    <w:abstractNumId w:val="27"/>
-    <w:lvlOverride w:ilvl="0"/>
-    <w:lvlOverride w:ilvl="1"/>
-    <w:lvlOverride w:ilvl="2"/>
-    <w:lvlOverride w:ilvl="3"/>
-    <w:lvlOverride w:ilvl="4"/>
-    <w:lvlOverride w:ilvl="5"/>
-    <w:lvlOverride w:ilvl="6"/>
-    <w:lvlOverride w:ilvl="7"/>
-    <w:lvlOverride w:ilvl="8"/>
-  </w:num>
-  <w:num w:numId="32" w16cid:durableId="59789620">
-    <w:abstractNumId w:val="7"/>
-    <w:lvlOverride w:ilvl="0"/>
-    <w:lvlOverride w:ilvl="1"/>
-    <w:lvlOverride w:ilvl="2"/>
-    <w:lvlOverride w:ilvl="3"/>
-    <w:lvlOverride w:ilvl="4"/>
-    <w:lvlOverride w:ilvl="5"/>
-    <w:lvlOverride w:ilvl="6"/>
-    <w:lvlOverride w:ilvl="7"/>
-    <w:lvlOverride w:ilvl="8"/>
-  </w:num>
-  <w:num w:numId="33" w16cid:durableId="190724221">
-    <w:abstractNumId w:val="1"/>
-    <w:lvlOverride w:ilvl="0"/>
-    <w:lvlOverride w:ilvl="1"/>
-    <w:lvlOverride w:ilvl="2"/>
-    <w:lvlOverride w:ilvl="3"/>
-    <w:lvlOverride w:ilvl="4"/>
-    <w:lvlOverride w:ilvl="5"/>
-    <w:lvlOverride w:ilvl="6"/>
-    <w:lvlOverride w:ilvl="7"/>
-    <w:lvlOverride w:ilvl="8"/>
-  </w:num>
-  <w:num w:numId="34" w16cid:durableId="32731552">
-    <w:abstractNumId w:val="23"/>
-    <w:lvlOverride w:ilvl="0"/>
-    <w:lvlOverride w:ilvl="1"/>
-    <w:lvlOverride w:ilvl="2"/>
-    <w:lvlOverride w:ilvl="3"/>
-    <w:lvlOverride w:ilvl="4"/>
-    <w:lvlOverride w:ilvl="5"/>
-    <w:lvlOverride w:ilvl="6"/>
-    <w:lvlOverride w:ilvl="7"/>
-    <w:lvlOverride w:ilvl="8"/>
-  </w:num>
   <w:num w:numId="35" w16cid:durableId="578756320">
-    <w:abstractNumId w:val="24"/>
-    <w:lvlOverride w:ilvl="0"/>
-    <w:lvlOverride w:ilvl="1"/>
-    <w:lvlOverride w:ilvl="2"/>
-    <w:lvlOverride w:ilvl="3"/>
-    <w:lvlOverride w:ilvl="4"/>
-    <w:lvlOverride w:ilvl="5"/>
-    <w:lvlOverride w:ilvl="6"/>
-    <w:lvlOverride w:ilvl="7"/>
-    <w:lvlOverride w:ilvl="8"/>
+    <w:abstractNumId w:val="26"/>
   </w:num>
   <w:num w:numId="36" w16cid:durableId="1916208151">
-    <w:abstractNumId w:val="10"/>
+    <w:abstractNumId w:val="12"/>
   </w:num>
   <w:num w:numId="37" w16cid:durableId="683214866">
-    <w:abstractNumId w:val="4"/>
+    <w:abstractNumId w:val="6"/>
   </w:num>
   <w:num w:numId="38" w16cid:durableId="1380938415">
-    <w:abstractNumId w:val="12"/>
+    <w:abstractNumId w:val="14"/>
   </w:num>
   <w:num w:numId="39" w16cid:durableId="2095515807">
-    <w:abstractNumId w:val="14"/>
+    <w:abstractNumId w:val="16"/>
   </w:num>
   <w:num w:numId="40" w16cid:durableId="110512276">
+    <w:abstractNumId w:val="40"/>
+  </w:num>
+  <w:num w:numId="41" w16cid:durableId="623586222">
     <w:abstractNumId w:val="38"/>
   </w:num>
-  <w:num w:numId="41" w16cid:durableId="623586222">
-    <w:abstractNumId w:val="36"/>
+  <w:num w:numId="42" w16cid:durableId="566651071">
+    <w:abstractNumId w:val="43"/>
+  </w:num>
+  <w:num w:numId="43" w16cid:durableId="973146593">
+    <w:abstractNumId w:val="1"/>
+  </w:num>
+  <w:num w:numId="44" w16cid:durableId="643044335">
+    <w:abstractNumId w:val="5"/>
   </w:num>
 </w:numbering>
 </file>
@@ -26613,6 +28898,18 @@
       </w:tcPr>
     </w:tblStylePr>
   </w:style>
+  <w:style w:type="character" w:styleId="UnresolvedMention">
+    <w:name w:val="Unresolved Mention"/>
+    <w:basedOn w:val="DefaultParagraphFont"/>
+    <w:uiPriority w:val="99"/>
+    <w:semiHidden/>
+    <w:unhideWhenUsed/>
+    <w:rsid w:val="00632E9E"/>
+    <w:rPr>
+      <w:color w:val="605E5C"/>
+      <w:shd w:val="clear" w:color="auto" w:fill="E1DFDD"/>
+    </w:rPr>
+  </w:style>
 </w:styles>
 </file>
 

</xml_diff>